<commit_message>
update remarks of tables
</commit_message>
<xml_diff>
--- a/数据库文档.docx
+++ b/数据库文档.docx
@@ -506,23 +506,29 @@
         <w:tblLook w:val="04A0" w:firstRow="1" w:lastRow="0" w:firstColumn="1" w:lastColumn="0" w:noHBand="0" w:noVBand="1"/>
       </w:tblPr>
       <w:tblGrid>
-        <w:gridCol w:w="4121"/>
-        <w:gridCol w:w="4175"/>
+        <w:gridCol w:w="2850"/>
+        <w:gridCol w:w="2991"/>
+        <w:gridCol w:w="2455"/>
       </w:tblGrid>
       <w:tr>
         <w:tc>
           <w:tcPr>
-            <w:tcW w:w="9854" w:type="dxa"/>
-            <w:gridSpan w:val="2"/>
-            <w:tcBorders>
-              <w:top w:val="single" w:sz="4" w:space="0" w:color="auto"/>
-              <w:left w:val="single" w:sz="4" w:space="0" w:color="auto"/>
-              <w:bottom w:val="single" w:sz="4" w:space="0" w:color="auto"/>
-              <w:right w:val="single" w:sz="4" w:space="0" w:color="auto"/>
-            </w:tcBorders>
-            <w:hideMark/>
-          </w:tcPr>
-          <w:p>
+            <w:tcW w:w="8296" w:type="dxa"/>
+            <w:gridSpan w:val="3"/>
+            <w:tcBorders>
+              <w:top w:val="single" w:sz="4" w:space="0" w:color="auto"/>
+              <w:left w:val="single" w:sz="4" w:space="0" w:color="auto"/>
+              <w:bottom w:val="single" w:sz="4" w:space="0" w:color="auto"/>
+              <w:right w:val="single" w:sz="4" w:space="0" w:color="auto"/>
+            </w:tcBorders>
+            <w:hideMark/>
+          </w:tcPr>
+          <w:p>
+            <w:pPr>
+              <w:rPr>
+                <w:rFonts w:hint="eastAsia"/>
+              </w:rPr>
+            </w:pPr>
             <w:r>
               <w:rPr>
                 <w:rFonts w:hint="eastAsia"/>
@@ -544,7 +550,7 @@
       <w:tr>
         <w:tc>
           <w:tcPr>
-            <w:tcW w:w="4927" w:type="dxa"/>
+            <w:tcW w:w="2850" w:type="dxa"/>
             <w:tcBorders>
               <w:top w:val="single" w:sz="4" w:space="0" w:color="auto"/>
               <w:left w:val="single" w:sz="4" w:space="0" w:color="auto"/>
@@ -564,7 +570,7 @@
         </w:tc>
         <w:tc>
           <w:tcPr>
-            <w:tcW w:w="4927" w:type="dxa"/>
+            <w:tcW w:w="2991" w:type="dxa"/>
             <w:tcBorders>
               <w:top w:val="single" w:sz="4" w:space="0" w:color="auto"/>
               <w:left w:val="single" w:sz="4" w:space="0" w:color="auto"/>
@@ -582,11 +588,35 @@
             </w:r>
           </w:p>
         </w:tc>
-      </w:tr>
-      <w:tr>
-        <w:tc>
-          <w:tcPr>
-            <w:tcW w:w="4927" w:type="dxa"/>
+        <w:tc>
+          <w:tcPr>
+            <w:tcW w:w="2455" w:type="dxa"/>
+            <w:tcBorders>
+              <w:top w:val="single" w:sz="4" w:space="0" w:color="auto"/>
+              <w:left w:val="single" w:sz="4" w:space="0" w:color="auto"/>
+              <w:bottom w:val="single" w:sz="4" w:space="0" w:color="auto"/>
+              <w:right w:val="single" w:sz="4" w:space="0" w:color="auto"/>
+            </w:tcBorders>
+          </w:tcPr>
+          <w:p>
+            <w:pPr>
+              <w:rPr>
+                <w:rFonts w:hint="eastAsia"/>
+              </w:rPr>
+            </w:pPr>
+            <w:r>
+              <w:rPr>
+                <w:rFonts w:hint="eastAsia"/>
+              </w:rPr>
+              <w:t>备注说明</w:t>
+            </w:r>
+          </w:p>
+        </w:tc>
+      </w:tr>
+      <w:tr>
+        <w:tc>
+          <w:tcPr>
+            <w:tcW w:w="2850" w:type="dxa"/>
             <w:tcBorders>
               <w:top w:val="single" w:sz="4" w:space="0" w:color="auto"/>
               <w:left w:val="single" w:sz="4" w:space="0" w:color="auto"/>
@@ -603,26 +633,56 @@
         </w:tc>
         <w:tc>
           <w:tcPr>
-            <w:tcW w:w="4927" w:type="dxa"/>
-            <w:tcBorders>
-              <w:top w:val="single" w:sz="4" w:space="0" w:color="auto"/>
-              <w:left w:val="single" w:sz="4" w:space="0" w:color="auto"/>
-              <w:bottom w:val="single" w:sz="4" w:space="0" w:color="auto"/>
-              <w:right w:val="single" w:sz="4" w:space="0" w:color="auto"/>
-            </w:tcBorders>
-            <w:hideMark/>
-          </w:tcPr>
-          <w:p>
-            <w:r>
-              <w:t>int(16)</w:t>
-            </w:r>
-          </w:p>
-        </w:tc>
-      </w:tr>
-      <w:tr>
-        <w:tc>
-          <w:tcPr>
-            <w:tcW w:w="4927" w:type="dxa"/>
+            <w:tcW w:w="2991" w:type="dxa"/>
+            <w:tcBorders>
+              <w:top w:val="single" w:sz="4" w:space="0" w:color="auto"/>
+              <w:left w:val="single" w:sz="4" w:space="0" w:color="auto"/>
+              <w:bottom w:val="single" w:sz="4" w:space="0" w:color="auto"/>
+              <w:right w:val="single" w:sz="4" w:space="0" w:color="auto"/>
+            </w:tcBorders>
+            <w:hideMark/>
+          </w:tcPr>
+          <w:p>
+            <w:proofErr w:type="spellStart"/>
+            <w:r>
+              <w:t>int</w:t>
+            </w:r>
+            <w:proofErr w:type="spellEnd"/>
+            <w:r>
+              <w:t>(16)</w:t>
+            </w:r>
+          </w:p>
+        </w:tc>
+        <w:tc>
+          <w:tcPr>
+            <w:tcW w:w="2455" w:type="dxa"/>
+            <w:tcBorders>
+              <w:top w:val="single" w:sz="4" w:space="0" w:color="auto"/>
+              <w:left w:val="single" w:sz="4" w:space="0" w:color="auto"/>
+              <w:bottom w:val="single" w:sz="4" w:space="0" w:color="auto"/>
+              <w:right w:val="single" w:sz="4" w:space="0" w:color="auto"/>
+            </w:tcBorders>
+          </w:tcPr>
+          <w:p>
+            <w:r>
+              <w:rPr>
+                <w:rFonts w:hint="eastAsia"/>
+              </w:rPr>
+              <w:t>id</w:t>
+            </w:r>
+            <w:r>
+              <w:rPr>
+                <w:rFonts w:hint="eastAsia"/>
+              </w:rPr>
+              <w:t>号</w:t>
+            </w:r>
+          </w:p>
+        </w:tc>
+      </w:tr>
+      <w:tr>
+        <w:tc>
+          <w:tcPr>
+            <w:tcW w:w="2850" w:type="dxa"/>
             <w:tcBorders>
               <w:top w:val="single" w:sz="4" w:space="0" w:color="auto"/>
               <w:left w:val="single" w:sz="4" w:space="0" w:color="auto"/>
@@ -639,7 +699,7 @@
         </w:tc>
         <w:tc>
           <w:tcPr>
-            <w:tcW w:w="4927" w:type="dxa"/>
+            <w:tcW w:w="2991" w:type="dxa"/>
             <w:tcBorders>
               <w:top w:val="single" w:sz="4" w:space="0" w:color="auto"/>
               <w:left w:val="single" w:sz="4" w:space="0" w:color="auto"/>
@@ -654,11 +714,30 @@
             </w:r>
           </w:p>
         </w:tc>
-      </w:tr>
-      <w:tr>
-        <w:tc>
-          <w:tcPr>
-            <w:tcW w:w="4927" w:type="dxa"/>
+        <w:tc>
+          <w:tcPr>
+            <w:tcW w:w="2455" w:type="dxa"/>
+            <w:tcBorders>
+              <w:top w:val="single" w:sz="4" w:space="0" w:color="auto"/>
+              <w:left w:val="single" w:sz="4" w:space="0" w:color="auto"/>
+              <w:bottom w:val="single" w:sz="4" w:space="0" w:color="auto"/>
+              <w:right w:val="single" w:sz="4" w:space="0" w:color="auto"/>
+            </w:tcBorders>
+          </w:tcPr>
+          <w:p>
+            <w:r>
+              <w:rPr>
+                <w:rFonts w:hint="eastAsia"/>
+              </w:rPr>
+              <w:t>用户名</w:t>
+            </w:r>
+          </w:p>
+        </w:tc>
+      </w:tr>
+      <w:tr>
+        <w:tc>
+          <w:tcPr>
+            <w:tcW w:w="2850" w:type="dxa"/>
             <w:tcBorders>
               <w:top w:val="single" w:sz="4" w:space="0" w:color="auto"/>
               <w:left w:val="single" w:sz="4" w:space="0" w:color="auto"/>
@@ -675,7 +754,7 @@
         </w:tc>
         <w:tc>
           <w:tcPr>
-            <w:tcW w:w="4927" w:type="dxa"/>
+            <w:tcW w:w="2991" w:type="dxa"/>
             <w:tcBorders>
               <w:top w:val="single" w:sz="4" w:space="0" w:color="auto"/>
               <w:left w:val="single" w:sz="4" w:space="0" w:color="auto"/>
@@ -690,11 +769,30 @@
             </w:r>
           </w:p>
         </w:tc>
-      </w:tr>
-      <w:tr>
-        <w:tc>
-          <w:tcPr>
-            <w:tcW w:w="4927" w:type="dxa"/>
+        <w:tc>
+          <w:tcPr>
+            <w:tcW w:w="2455" w:type="dxa"/>
+            <w:tcBorders>
+              <w:top w:val="single" w:sz="4" w:space="0" w:color="auto"/>
+              <w:left w:val="single" w:sz="4" w:space="0" w:color="auto"/>
+              <w:bottom w:val="single" w:sz="4" w:space="0" w:color="auto"/>
+              <w:right w:val="single" w:sz="4" w:space="0" w:color="auto"/>
+            </w:tcBorders>
+          </w:tcPr>
+          <w:p>
+            <w:r>
+              <w:rPr>
+                <w:rFonts w:hint="eastAsia"/>
+              </w:rPr>
+              <w:t>密码</w:t>
+            </w:r>
+          </w:p>
+        </w:tc>
+      </w:tr>
+      <w:tr>
+        <w:tc>
+          <w:tcPr>
+            <w:tcW w:w="2850" w:type="dxa"/>
             <w:tcBorders>
               <w:top w:val="single" w:sz="4" w:space="0" w:color="auto"/>
               <w:left w:val="single" w:sz="4" w:space="0" w:color="auto"/>
@@ -711,7 +809,7 @@
         </w:tc>
         <w:tc>
           <w:tcPr>
-            <w:tcW w:w="4927" w:type="dxa"/>
+            <w:tcW w:w="2991" w:type="dxa"/>
             <w:tcBorders>
               <w:top w:val="single" w:sz="4" w:space="0" w:color="auto"/>
               <w:left w:val="single" w:sz="4" w:space="0" w:color="auto"/>
@@ -726,11 +824,30 @@
             </w:r>
           </w:p>
         </w:tc>
-      </w:tr>
-      <w:tr>
-        <w:tc>
-          <w:tcPr>
-            <w:tcW w:w="4927" w:type="dxa"/>
+        <w:tc>
+          <w:tcPr>
+            <w:tcW w:w="2455" w:type="dxa"/>
+            <w:tcBorders>
+              <w:top w:val="single" w:sz="4" w:space="0" w:color="auto"/>
+              <w:left w:val="single" w:sz="4" w:space="0" w:color="auto"/>
+              <w:bottom w:val="single" w:sz="4" w:space="0" w:color="auto"/>
+              <w:right w:val="single" w:sz="4" w:space="0" w:color="auto"/>
+            </w:tcBorders>
+          </w:tcPr>
+          <w:p>
+            <w:r>
+              <w:rPr>
+                <w:rFonts w:hint="eastAsia"/>
+              </w:rPr>
+              <w:t>出生日期</w:t>
+            </w:r>
+          </w:p>
+        </w:tc>
+      </w:tr>
+      <w:tr>
+        <w:tc>
+          <w:tcPr>
+            <w:tcW w:w="2850" w:type="dxa"/>
             <w:tcBorders>
               <w:top w:val="single" w:sz="4" w:space="0" w:color="auto"/>
               <w:left w:val="single" w:sz="4" w:space="0" w:color="auto"/>
@@ -747,7 +864,7 @@
         </w:tc>
         <w:tc>
           <w:tcPr>
-            <w:tcW w:w="4927" w:type="dxa"/>
+            <w:tcW w:w="2991" w:type="dxa"/>
             <w:tcBorders>
               <w:top w:val="single" w:sz="4" w:space="0" w:color="auto"/>
               <w:left w:val="single" w:sz="4" w:space="0" w:color="auto"/>
@@ -762,11 +879,30 @@
             </w:r>
           </w:p>
         </w:tc>
-      </w:tr>
-      <w:tr>
-        <w:tc>
-          <w:tcPr>
-            <w:tcW w:w="4927" w:type="dxa"/>
+        <w:tc>
+          <w:tcPr>
+            <w:tcW w:w="2455" w:type="dxa"/>
+            <w:tcBorders>
+              <w:top w:val="single" w:sz="4" w:space="0" w:color="auto"/>
+              <w:left w:val="single" w:sz="4" w:space="0" w:color="auto"/>
+              <w:bottom w:val="single" w:sz="4" w:space="0" w:color="auto"/>
+              <w:right w:val="single" w:sz="4" w:space="0" w:color="auto"/>
+            </w:tcBorders>
+          </w:tcPr>
+          <w:p>
+            <w:r>
+              <w:rPr>
+                <w:rFonts w:hint="eastAsia"/>
+              </w:rPr>
+              <w:t>性别</w:t>
+            </w:r>
+          </w:p>
+        </w:tc>
+      </w:tr>
+      <w:tr>
+        <w:tc>
+          <w:tcPr>
+            <w:tcW w:w="2850" w:type="dxa"/>
             <w:tcBorders>
               <w:top w:val="single" w:sz="4" w:space="0" w:color="auto"/>
               <w:left w:val="single" w:sz="4" w:space="0" w:color="auto"/>
@@ -783,7 +919,7 @@
         </w:tc>
         <w:tc>
           <w:tcPr>
-            <w:tcW w:w="4927" w:type="dxa"/>
+            <w:tcW w:w="2991" w:type="dxa"/>
             <w:tcBorders>
               <w:top w:val="single" w:sz="4" w:space="0" w:color="auto"/>
               <w:left w:val="single" w:sz="4" w:space="0" w:color="auto"/>
@@ -798,11 +934,30 @@
             </w:r>
           </w:p>
         </w:tc>
-      </w:tr>
-      <w:tr>
-        <w:tc>
-          <w:tcPr>
-            <w:tcW w:w="4927" w:type="dxa"/>
+        <w:tc>
+          <w:tcPr>
+            <w:tcW w:w="2455" w:type="dxa"/>
+            <w:tcBorders>
+              <w:top w:val="single" w:sz="4" w:space="0" w:color="auto"/>
+              <w:left w:val="single" w:sz="4" w:space="0" w:color="auto"/>
+              <w:bottom w:val="single" w:sz="4" w:space="0" w:color="auto"/>
+              <w:right w:val="single" w:sz="4" w:space="0" w:color="auto"/>
+            </w:tcBorders>
+          </w:tcPr>
+          <w:p>
+            <w:r>
+              <w:rPr>
+                <w:rFonts w:hint="eastAsia"/>
+              </w:rPr>
+              <w:t>注册日期</w:t>
+            </w:r>
+          </w:p>
+        </w:tc>
+      </w:tr>
+      <w:tr>
+        <w:tc>
+          <w:tcPr>
+            <w:tcW w:w="2850" w:type="dxa"/>
             <w:tcBorders>
               <w:top w:val="single" w:sz="4" w:space="0" w:color="auto"/>
               <w:left w:val="single" w:sz="4" w:space="0" w:color="auto"/>
@@ -819,7 +974,7 @@
         </w:tc>
         <w:tc>
           <w:tcPr>
-            <w:tcW w:w="4927" w:type="dxa"/>
+            <w:tcW w:w="2991" w:type="dxa"/>
             <w:tcBorders>
               <w:top w:val="single" w:sz="4" w:space="0" w:color="auto"/>
               <w:left w:val="single" w:sz="4" w:space="0" w:color="auto"/>
@@ -834,11 +989,30 @@
             </w:r>
           </w:p>
         </w:tc>
-      </w:tr>
-      <w:tr>
-        <w:tc>
-          <w:tcPr>
-            <w:tcW w:w="4927" w:type="dxa"/>
+        <w:tc>
+          <w:tcPr>
+            <w:tcW w:w="2455" w:type="dxa"/>
+            <w:tcBorders>
+              <w:top w:val="single" w:sz="4" w:space="0" w:color="auto"/>
+              <w:left w:val="single" w:sz="4" w:space="0" w:color="auto"/>
+              <w:bottom w:val="single" w:sz="4" w:space="0" w:color="auto"/>
+              <w:right w:val="single" w:sz="4" w:space="0" w:color="auto"/>
+            </w:tcBorders>
+          </w:tcPr>
+          <w:p>
+            <w:r>
+              <w:rPr>
+                <w:rFonts w:hint="eastAsia"/>
+              </w:rPr>
+              <w:t>邮箱</w:t>
+            </w:r>
+          </w:p>
+        </w:tc>
+      </w:tr>
+      <w:tr>
+        <w:tc>
+          <w:tcPr>
+            <w:tcW w:w="2850" w:type="dxa"/>
             <w:tcBorders>
               <w:top w:val="single" w:sz="4" w:space="0" w:color="auto"/>
               <w:left w:val="single" w:sz="4" w:space="0" w:color="auto"/>
@@ -855,7 +1029,7 @@
         </w:tc>
         <w:tc>
           <w:tcPr>
-            <w:tcW w:w="4927" w:type="dxa"/>
+            <w:tcW w:w="2991" w:type="dxa"/>
             <w:tcBorders>
               <w:top w:val="single" w:sz="4" w:space="0" w:color="auto"/>
               <w:left w:val="single" w:sz="4" w:space="0" w:color="auto"/>
@@ -870,11 +1044,30 @@
             </w:r>
           </w:p>
         </w:tc>
-      </w:tr>
-      <w:tr>
-        <w:tc>
-          <w:tcPr>
-            <w:tcW w:w="4927" w:type="dxa"/>
+        <w:tc>
+          <w:tcPr>
+            <w:tcW w:w="2455" w:type="dxa"/>
+            <w:tcBorders>
+              <w:top w:val="single" w:sz="4" w:space="0" w:color="auto"/>
+              <w:left w:val="single" w:sz="4" w:space="0" w:color="auto"/>
+              <w:bottom w:val="single" w:sz="4" w:space="0" w:color="auto"/>
+              <w:right w:val="single" w:sz="4" w:space="0" w:color="auto"/>
+            </w:tcBorders>
+          </w:tcPr>
+          <w:p>
+            <w:r>
+              <w:rPr>
+                <w:rFonts w:hint="eastAsia"/>
+              </w:rPr>
+              <w:t>电话号码</w:t>
+            </w:r>
+          </w:p>
+        </w:tc>
+      </w:tr>
+      <w:tr>
+        <w:tc>
+          <w:tcPr>
+            <w:tcW w:w="2850" w:type="dxa"/>
             <w:tcBorders>
               <w:top w:val="single" w:sz="4" w:space="0" w:color="auto"/>
               <w:left w:val="single" w:sz="4" w:space="0" w:color="auto"/>
@@ -891,7 +1084,7 @@
         </w:tc>
         <w:tc>
           <w:tcPr>
-            <w:tcW w:w="4927" w:type="dxa"/>
+            <w:tcW w:w="2991" w:type="dxa"/>
             <w:tcBorders>
               <w:top w:val="single" w:sz="4" w:space="0" w:color="auto"/>
               <w:left w:val="single" w:sz="4" w:space="0" w:color="auto"/>
@@ -906,11 +1099,30 @@
             </w:r>
           </w:p>
         </w:tc>
-      </w:tr>
-      <w:tr>
-        <w:tc>
-          <w:tcPr>
-            <w:tcW w:w="4927" w:type="dxa"/>
+        <w:tc>
+          <w:tcPr>
+            <w:tcW w:w="2455" w:type="dxa"/>
+            <w:tcBorders>
+              <w:top w:val="single" w:sz="4" w:space="0" w:color="auto"/>
+              <w:left w:val="single" w:sz="4" w:space="0" w:color="auto"/>
+              <w:bottom w:val="single" w:sz="4" w:space="0" w:color="auto"/>
+              <w:right w:val="single" w:sz="4" w:space="0" w:color="auto"/>
+            </w:tcBorders>
+          </w:tcPr>
+          <w:p>
+            <w:r>
+              <w:rPr>
+                <w:rFonts w:hint="eastAsia"/>
+              </w:rPr>
+              <w:t>头像位置</w:t>
+            </w:r>
+          </w:p>
+        </w:tc>
+      </w:tr>
+      <w:tr>
+        <w:tc>
+          <w:tcPr>
+            <w:tcW w:w="2850" w:type="dxa"/>
             <w:tcBorders>
               <w:top w:val="single" w:sz="4" w:space="0" w:color="auto"/>
               <w:left w:val="single" w:sz="4" w:space="0" w:color="auto"/>
@@ -929,28 +1141,60 @@
         </w:tc>
         <w:tc>
           <w:tcPr>
-            <w:tcW w:w="4927" w:type="dxa"/>
-            <w:tcBorders>
-              <w:top w:val="single" w:sz="4" w:space="0" w:color="auto"/>
-              <w:left w:val="single" w:sz="4" w:space="0" w:color="auto"/>
-              <w:bottom w:val="single" w:sz="4" w:space="0" w:color="auto"/>
-              <w:right w:val="single" w:sz="4" w:space="0" w:color="auto"/>
-            </w:tcBorders>
-          </w:tcPr>
-          <w:p>
-            <w:r>
-              <w:rPr>
-                <w:rFonts w:hint="eastAsia"/>
-              </w:rPr>
-              <w:t>int(4)</w:t>
-            </w:r>
-          </w:p>
-        </w:tc>
-      </w:tr>
-      <w:tr>
-        <w:tc>
-          <w:tcPr>
-            <w:tcW w:w="4927" w:type="dxa"/>
+            <w:tcW w:w="2991" w:type="dxa"/>
+            <w:tcBorders>
+              <w:top w:val="single" w:sz="4" w:space="0" w:color="auto"/>
+              <w:left w:val="single" w:sz="4" w:space="0" w:color="auto"/>
+              <w:bottom w:val="single" w:sz="4" w:space="0" w:color="auto"/>
+              <w:right w:val="single" w:sz="4" w:space="0" w:color="auto"/>
+            </w:tcBorders>
+          </w:tcPr>
+          <w:p>
+            <w:proofErr w:type="spellStart"/>
+            <w:r>
+              <w:rPr>
+                <w:rFonts w:hint="eastAsia"/>
+              </w:rPr>
+              <w:t>int</w:t>
+            </w:r>
+            <w:proofErr w:type="spellEnd"/>
+            <w:r>
+              <w:rPr>
+                <w:rFonts w:hint="eastAsia"/>
+              </w:rPr>
+              <w:t>(4)</w:t>
+            </w:r>
+          </w:p>
+        </w:tc>
+        <w:tc>
+          <w:tcPr>
+            <w:tcW w:w="2455" w:type="dxa"/>
+            <w:tcBorders>
+              <w:top w:val="single" w:sz="4" w:space="0" w:color="auto"/>
+              <w:left w:val="single" w:sz="4" w:space="0" w:color="auto"/>
+              <w:bottom w:val="single" w:sz="4" w:space="0" w:color="auto"/>
+              <w:right w:val="single" w:sz="4" w:space="0" w:color="auto"/>
+            </w:tcBorders>
+          </w:tcPr>
+          <w:p>
+            <w:pPr>
+              <w:rPr>
+                <w:rFonts w:hint="eastAsia"/>
+              </w:rPr>
+            </w:pPr>
+            <w:r>
+              <w:rPr>
+                <w:rFonts w:hint="eastAsia"/>
+              </w:rPr>
+              <w:t>是否有效</w:t>
+            </w:r>
+          </w:p>
+        </w:tc>
+      </w:tr>
+      <w:tr>
+        <w:tc>
+          <w:tcPr>
+            <w:tcW w:w="2850" w:type="dxa"/>
             <w:tcBorders>
               <w:top w:val="single" w:sz="4" w:space="0" w:color="auto"/>
               <w:left w:val="single" w:sz="4" w:space="0" w:color="auto"/>
@@ -967,7 +1211,7 @@
         </w:tc>
         <w:tc>
           <w:tcPr>
-            <w:tcW w:w="4927" w:type="dxa"/>
+            <w:tcW w:w="2991" w:type="dxa"/>
             <w:tcBorders>
               <w:top w:val="single" w:sz="4" w:space="0" w:color="auto"/>
               <w:left w:val="single" w:sz="4" w:space="0" w:color="auto"/>
@@ -982,15 +1226,28 @@
             </w:r>
           </w:p>
         </w:tc>
+        <w:tc>
+          <w:tcPr>
+            <w:tcW w:w="2455" w:type="dxa"/>
+            <w:tcBorders>
+              <w:top w:val="single" w:sz="4" w:space="0" w:color="auto"/>
+              <w:left w:val="single" w:sz="4" w:space="0" w:color="auto"/>
+              <w:bottom w:val="single" w:sz="4" w:space="0" w:color="auto"/>
+              <w:right w:val="single" w:sz="4" w:space="0" w:color="auto"/>
+            </w:tcBorders>
+          </w:tcPr>
+          <w:p>
+            <w:r>
+              <w:rPr>
+                <w:rFonts w:hint="eastAsia"/>
+              </w:rPr>
+              <w:t>备用</w:t>
+            </w:r>
+          </w:p>
+        </w:tc>
       </w:tr>
     </w:tbl>
-    <w:p>
-      <w:pPr>
-        <w:rPr>
-          <w:rFonts w:hint="eastAsia"/>
-        </w:rPr>
-      </w:pPr>
-    </w:p>
+    <w:p/>
     <w:p>
       <w:pPr>
         <w:ind w:firstLineChars="300" w:firstLine="720"/>
@@ -1010,23 +1267,29 @@
         <w:tblLook w:val="04A0" w:firstRow="1" w:lastRow="0" w:firstColumn="1" w:lastColumn="0" w:noHBand="0" w:noVBand="1"/>
       </w:tblPr>
       <w:tblGrid>
-        <w:gridCol w:w="4121"/>
-        <w:gridCol w:w="4175"/>
+        <w:gridCol w:w="2850"/>
+        <w:gridCol w:w="2991"/>
+        <w:gridCol w:w="2455"/>
       </w:tblGrid>
       <w:tr>
         <w:tc>
           <w:tcPr>
-            <w:tcW w:w="9854" w:type="dxa"/>
-            <w:gridSpan w:val="2"/>
-            <w:tcBorders>
-              <w:top w:val="single" w:sz="4" w:space="0" w:color="auto"/>
-              <w:left w:val="single" w:sz="4" w:space="0" w:color="auto"/>
-              <w:bottom w:val="single" w:sz="4" w:space="0" w:color="auto"/>
-              <w:right w:val="single" w:sz="4" w:space="0" w:color="auto"/>
-            </w:tcBorders>
-            <w:hideMark/>
-          </w:tcPr>
-          <w:p>
+            <w:tcW w:w="8296" w:type="dxa"/>
+            <w:gridSpan w:val="3"/>
+            <w:tcBorders>
+              <w:top w:val="single" w:sz="4" w:space="0" w:color="auto"/>
+              <w:left w:val="single" w:sz="4" w:space="0" w:color="auto"/>
+              <w:bottom w:val="single" w:sz="4" w:space="0" w:color="auto"/>
+              <w:right w:val="single" w:sz="4" w:space="0" w:color="auto"/>
+            </w:tcBorders>
+            <w:hideMark/>
+          </w:tcPr>
+          <w:p>
+            <w:pPr>
+              <w:rPr>
+                <w:rFonts w:hint="eastAsia"/>
+              </w:rPr>
+            </w:pPr>
             <w:r>
               <w:rPr>
                 <w:rFonts w:hint="eastAsia"/>
@@ -1048,7 +1311,7 @@
       <w:tr>
         <w:tc>
           <w:tcPr>
-            <w:tcW w:w="4927" w:type="dxa"/>
+            <w:tcW w:w="2850" w:type="dxa"/>
             <w:tcBorders>
               <w:top w:val="single" w:sz="4" w:space="0" w:color="auto"/>
               <w:left w:val="single" w:sz="4" w:space="0" w:color="auto"/>
@@ -1068,7 +1331,7 @@
         </w:tc>
         <w:tc>
           <w:tcPr>
-            <w:tcW w:w="4927" w:type="dxa"/>
+            <w:tcW w:w="2991" w:type="dxa"/>
             <w:tcBorders>
               <w:top w:val="single" w:sz="4" w:space="0" w:color="auto"/>
               <w:left w:val="single" w:sz="4" w:space="0" w:color="auto"/>
@@ -1086,11 +1349,35 @@
             </w:r>
           </w:p>
         </w:tc>
-      </w:tr>
-      <w:tr>
-        <w:tc>
-          <w:tcPr>
-            <w:tcW w:w="4927" w:type="dxa"/>
+        <w:tc>
+          <w:tcPr>
+            <w:tcW w:w="2455" w:type="dxa"/>
+            <w:tcBorders>
+              <w:top w:val="single" w:sz="4" w:space="0" w:color="auto"/>
+              <w:left w:val="single" w:sz="4" w:space="0" w:color="auto"/>
+              <w:bottom w:val="single" w:sz="4" w:space="0" w:color="auto"/>
+              <w:right w:val="single" w:sz="4" w:space="0" w:color="auto"/>
+            </w:tcBorders>
+          </w:tcPr>
+          <w:p>
+            <w:pPr>
+              <w:rPr>
+                <w:rFonts w:hint="eastAsia"/>
+              </w:rPr>
+            </w:pPr>
+            <w:r>
+              <w:rPr>
+                <w:rFonts w:hint="eastAsia"/>
+              </w:rPr>
+              <w:t>备注说明</w:t>
+            </w:r>
+          </w:p>
+        </w:tc>
+      </w:tr>
+      <w:tr>
+        <w:tc>
+          <w:tcPr>
+            <w:tcW w:w="2850" w:type="dxa"/>
             <w:tcBorders>
               <w:top w:val="single" w:sz="4" w:space="0" w:color="auto"/>
               <w:left w:val="single" w:sz="4" w:space="0" w:color="auto"/>
@@ -1107,26 +1394,56 @@
         </w:tc>
         <w:tc>
           <w:tcPr>
-            <w:tcW w:w="4927" w:type="dxa"/>
-            <w:tcBorders>
-              <w:top w:val="single" w:sz="4" w:space="0" w:color="auto"/>
-              <w:left w:val="single" w:sz="4" w:space="0" w:color="auto"/>
-              <w:bottom w:val="single" w:sz="4" w:space="0" w:color="auto"/>
-              <w:right w:val="single" w:sz="4" w:space="0" w:color="auto"/>
-            </w:tcBorders>
-            <w:hideMark/>
-          </w:tcPr>
-          <w:p>
-            <w:r>
-              <w:t>int(16)</w:t>
-            </w:r>
-          </w:p>
-        </w:tc>
-      </w:tr>
-      <w:tr>
-        <w:tc>
-          <w:tcPr>
-            <w:tcW w:w="4927" w:type="dxa"/>
+            <w:tcW w:w="2991" w:type="dxa"/>
+            <w:tcBorders>
+              <w:top w:val="single" w:sz="4" w:space="0" w:color="auto"/>
+              <w:left w:val="single" w:sz="4" w:space="0" w:color="auto"/>
+              <w:bottom w:val="single" w:sz="4" w:space="0" w:color="auto"/>
+              <w:right w:val="single" w:sz="4" w:space="0" w:color="auto"/>
+            </w:tcBorders>
+            <w:hideMark/>
+          </w:tcPr>
+          <w:p>
+            <w:proofErr w:type="spellStart"/>
+            <w:r>
+              <w:t>int</w:t>
+            </w:r>
+            <w:proofErr w:type="spellEnd"/>
+            <w:r>
+              <w:t>(16)</w:t>
+            </w:r>
+          </w:p>
+        </w:tc>
+        <w:tc>
+          <w:tcPr>
+            <w:tcW w:w="2455" w:type="dxa"/>
+            <w:tcBorders>
+              <w:top w:val="single" w:sz="4" w:space="0" w:color="auto"/>
+              <w:left w:val="single" w:sz="4" w:space="0" w:color="auto"/>
+              <w:bottom w:val="single" w:sz="4" w:space="0" w:color="auto"/>
+              <w:right w:val="single" w:sz="4" w:space="0" w:color="auto"/>
+            </w:tcBorders>
+          </w:tcPr>
+          <w:p>
+            <w:r>
+              <w:rPr>
+                <w:rFonts w:hint="eastAsia"/>
+              </w:rPr>
+              <w:t>id</w:t>
+            </w:r>
+            <w:r>
+              <w:rPr>
+                <w:rFonts w:hint="eastAsia"/>
+              </w:rPr>
+              <w:t>号</w:t>
+            </w:r>
+          </w:p>
+        </w:tc>
+      </w:tr>
+      <w:tr>
+        <w:tc>
+          <w:tcPr>
+            <w:tcW w:w="2850" w:type="dxa"/>
             <w:tcBorders>
               <w:top w:val="single" w:sz="4" w:space="0" w:color="auto"/>
               <w:left w:val="single" w:sz="4" w:space="0" w:color="auto"/>
@@ -1143,7 +1460,7 @@
         </w:tc>
         <w:tc>
           <w:tcPr>
-            <w:tcW w:w="4927" w:type="dxa"/>
+            <w:tcW w:w="2991" w:type="dxa"/>
             <w:tcBorders>
               <w:top w:val="single" w:sz="4" w:space="0" w:color="auto"/>
               <w:left w:val="single" w:sz="4" w:space="0" w:color="auto"/>
@@ -1158,11 +1475,30 @@
             </w:r>
           </w:p>
         </w:tc>
-      </w:tr>
-      <w:tr>
-        <w:tc>
-          <w:tcPr>
-            <w:tcW w:w="4927" w:type="dxa"/>
+        <w:tc>
+          <w:tcPr>
+            <w:tcW w:w="2455" w:type="dxa"/>
+            <w:tcBorders>
+              <w:top w:val="single" w:sz="4" w:space="0" w:color="auto"/>
+              <w:left w:val="single" w:sz="4" w:space="0" w:color="auto"/>
+              <w:bottom w:val="single" w:sz="4" w:space="0" w:color="auto"/>
+              <w:right w:val="single" w:sz="4" w:space="0" w:color="auto"/>
+            </w:tcBorders>
+          </w:tcPr>
+          <w:p>
+            <w:r>
+              <w:rPr>
+                <w:rFonts w:hint="eastAsia"/>
+              </w:rPr>
+              <w:t>用户名</w:t>
+            </w:r>
+          </w:p>
+        </w:tc>
+      </w:tr>
+      <w:tr>
+        <w:tc>
+          <w:tcPr>
+            <w:tcW w:w="2850" w:type="dxa"/>
             <w:tcBorders>
               <w:top w:val="single" w:sz="4" w:space="0" w:color="auto"/>
               <w:left w:val="single" w:sz="4" w:space="0" w:color="auto"/>
@@ -1179,7 +1515,7 @@
         </w:tc>
         <w:tc>
           <w:tcPr>
-            <w:tcW w:w="4927" w:type="dxa"/>
+            <w:tcW w:w="2991" w:type="dxa"/>
             <w:tcBorders>
               <w:top w:val="single" w:sz="4" w:space="0" w:color="auto"/>
               <w:left w:val="single" w:sz="4" w:space="0" w:color="auto"/>
@@ -1194,11 +1530,30 @@
             </w:r>
           </w:p>
         </w:tc>
-      </w:tr>
-      <w:tr>
-        <w:tc>
-          <w:tcPr>
-            <w:tcW w:w="4927" w:type="dxa"/>
+        <w:tc>
+          <w:tcPr>
+            <w:tcW w:w="2455" w:type="dxa"/>
+            <w:tcBorders>
+              <w:top w:val="single" w:sz="4" w:space="0" w:color="auto"/>
+              <w:left w:val="single" w:sz="4" w:space="0" w:color="auto"/>
+              <w:bottom w:val="single" w:sz="4" w:space="0" w:color="auto"/>
+              <w:right w:val="single" w:sz="4" w:space="0" w:color="auto"/>
+            </w:tcBorders>
+          </w:tcPr>
+          <w:p>
+            <w:r>
+              <w:rPr>
+                <w:rFonts w:hint="eastAsia"/>
+              </w:rPr>
+              <w:t>密码</w:t>
+            </w:r>
+          </w:p>
+        </w:tc>
+      </w:tr>
+      <w:tr>
+        <w:tc>
+          <w:tcPr>
+            <w:tcW w:w="2850" w:type="dxa"/>
             <w:tcBorders>
               <w:top w:val="single" w:sz="4" w:space="0" w:color="auto"/>
               <w:left w:val="single" w:sz="4" w:space="0" w:color="auto"/>
@@ -1215,7 +1570,7 @@
         </w:tc>
         <w:tc>
           <w:tcPr>
-            <w:tcW w:w="4927" w:type="dxa"/>
+            <w:tcW w:w="2991" w:type="dxa"/>
             <w:tcBorders>
               <w:top w:val="single" w:sz="4" w:space="0" w:color="auto"/>
               <w:left w:val="single" w:sz="4" w:space="0" w:color="auto"/>
@@ -1230,11 +1585,30 @@
             </w:r>
           </w:p>
         </w:tc>
-      </w:tr>
-      <w:tr>
-        <w:tc>
-          <w:tcPr>
-            <w:tcW w:w="4927" w:type="dxa"/>
+        <w:tc>
+          <w:tcPr>
+            <w:tcW w:w="2455" w:type="dxa"/>
+            <w:tcBorders>
+              <w:top w:val="single" w:sz="4" w:space="0" w:color="auto"/>
+              <w:left w:val="single" w:sz="4" w:space="0" w:color="auto"/>
+              <w:bottom w:val="single" w:sz="4" w:space="0" w:color="auto"/>
+              <w:right w:val="single" w:sz="4" w:space="0" w:color="auto"/>
+            </w:tcBorders>
+          </w:tcPr>
+          <w:p>
+            <w:r>
+              <w:rPr>
+                <w:rFonts w:hint="eastAsia"/>
+              </w:rPr>
+              <w:t>出生日期</w:t>
+            </w:r>
+          </w:p>
+        </w:tc>
+      </w:tr>
+      <w:tr>
+        <w:tc>
+          <w:tcPr>
+            <w:tcW w:w="2850" w:type="dxa"/>
             <w:tcBorders>
               <w:top w:val="single" w:sz="4" w:space="0" w:color="auto"/>
               <w:left w:val="single" w:sz="4" w:space="0" w:color="auto"/>
@@ -1251,7 +1625,7 @@
         </w:tc>
         <w:tc>
           <w:tcPr>
-            <w:tcW w:w="4927" w:type="dxa"/>
+            <w:tcW w:w="2991" w:type="dxa"/>
             <w:tcBorders>
               <w:top w:val="single" w:sz="4" w:space="0" w:color="auto"/>
               <w:left w:val="single" w:sz="4" w:space="0" w:color="auto"/>
@@ -1266,11 +1640,30 @@
             </w:r>
           </w:p>
         </w:tc>
-      </w:tr>
-      <w:tr>
-        <w:tc>
-          <w:tcPr>
-            <w:tcW w:w="4927" w:type="dxa"/>
+        <w:tc>
+          <w:tcPr>
+            <w:tcW w:w="2455" w:type="dxa"/>
+            <w:tcBorders>
+              <w:top w:val="single" w:sz="4" w:space="0" w:color="auto"/>
+              <w:left w:val="single" w:sz="4" w:space="0" w:color="auto"/>
+              <w:bottom w:val="single" w:sz="4" w:space="0" w:color="auto"/>
+              <w:right w:val="single" w:sz="4" w:space="0" w:color="auto"/>
+            </w:tcBorders>
+          </w:tcPr>
+          <w:p>
+            <w:r>
+              <w:rPr>
+                <w:rFonts w:hint="eastAsia"/>
+              </w:rPr>
+              <w:t>性别</w:t>
+            </w:r>
+          </w:p>
+        </w:tc>
+      </w:tr>
+      <w:tr>
+        <w:tc>
+          <w:tcPr>
+            <w:tcW w:w="2850" w:type="dxa"/>
             <w:tcBorders>
               <w:top w:val="single" w:sz="4" w:space="0" w:color="auto"/>
               <w:left w:val="single" w:sz="4" w:space="0" w:color="auto"/>
@@ -1287,7 +1680,7 @@
         </w:tc>
         <w:tc>
           <w:tcPr>
-            <w:tcW w:w="4927" w:type="dxa"/>
+            <w:tcW w:w="2991" w:type="dxa"/>
             <w:tcBorders>
               <w:top w:val="single" w:sz="4" w:space="0" w:color="auto"/>
               <w:left w:val="single" w:sz="4" w:space="0" w:color="auto"/>
@@ -1302,11 +1695,30 @@
             </w:r>
           </w:p>
         </w:tc>
-      </w:tr>
-      <w:tr>
-        <w:tc>
-          <w:tcPr>
-            <w:tcW w:w="4927" w:type="dxa"/>
+        <w:tc>
+          <w:tcPr>
+            <w:tcW w:w="2455" w:type="dxa"/>
+            <w:tcBorders>
+              <w:top w:val="single" w:sz="4" w:space="0" w:color="auto"/>
+              <w:left w:val="single" w:sz="4" w:space="0" w:color="auto"/>
+              <w:bottom w:val="single" w:sz="4" w:space="0" w:color="auto"/>
+              <w:right w:val="single" w:sz="4" w:space="0" w:color="auto"/>
+            </w:tcBorders>
+          </w:tcPr>
+          <w:p>
+            <w:r>
+              <w:rPr>
+                <w:rFonts w:hint="eastAsia"/>
+              </w:rPr>
+              <w:t>注册日期</w:t>
+            </w:r>
+          </w:p>
+        </w:tc>
+      </w:tr>
+      <w:tr>
+        <w:tc>
+          <w:tcPr>
+            <w:tcW w:w="2850" w:type="dxa"/>
             <w:tcBorders>
               <w:top w:val="single" w:sz="4" w:space="0" w:color="auto"/>
               <w:left w:val="single" w:sz="4" w:space="0" w:color="auto"/>
@@ -1323,7 +1735,7 @@
         </w:tc>
         <w:tc>
           <w:tcPr>
-            <w:tcW w:w="4927" w:type="dxa"/>
+            <w:tcW w:w="2991" w:type="dxa"/>
             <w:tcBorders>
               <w:top w:val="single" w:sz="4" w:space="0" w:color="auto"/>
               <w:left w:val="single" w:sz="4" w:space="0" w:color="auto"/>
@@ -1338,11 +1750,30 @@
             </w:r>
           </w:p>
         </w:tc>
-      </w:tr>
-      <w:tr>
-        <w:tc>
-          <w:tcPr>
-            <w:tcW w:w="4927" w:type="dxa"/>
+        <w:tc>
+          <w:tcPr>
+            <w:tcW w:w="2455" w:type="dxa"/>
+            <w:tcBorders>
+              <w:top w:val="single" w:sz="4" w:space="0" w:color="auto"/>
+              <w:left w:val="single" w:sz="4" w:space="0" w:color="auto"/>
+              <w:bottom w:val="single" w:sz="4" w:space="0" w:color="auto"/>
+              <w:right w:val="single" w:sz="4" w:space="0" w:color="auto"/>
+            </w:tcBorders>
+          </w:tcPr>
+          <w:p>
+            <w:r>
+              <w:rPr>
+                <w:rFonts w:hint="eastAsia"/>
+              </w:rPr>
+              <w:t>邮箱</w:t>
+            </w:r>
+          </w:p>
+        </w:tc>
+      </w:tr>
+      <w:tr>
+        <w:tc>
+          <w:tcPr>
+            <w:tcW w:w="2850" w:type="dxa"/>
             <w:tcBorders>
               <w:top w:val="single" w:sz="4" w:space="0" w:color="auto"/>
               <w:left w:val="single" w:sz="4" w:space="0" w:color="auto"/>
@@ -1359,7 +1790,7 @@
         </w:tc>
         <w:tc>
           <w:tcPr>
-            <w:tcW w:w="4927" w:type="dxa"/>
+            <w:tcW w:w="2991" w:type="dxa"/>
             <w:tcBorders>
               <w:top w:val="single" w:sz="4" w:space="0" w:color="auto"/>
               <w:left w:val="single" w:sz="4" w:space="0" w:color="auto"/>
@@ -1374,11 +1805,30 @@
             </w:r>
           </w:p>
         </w:tc>
-      </w:tr>
-      <w:tr>
-        <w:tc>
-          <w:tcPr>
-            <w:tcW w:w="4927" w:type="dxa"/>
+        <w:tc>
+          <w:tcPr>
+            <w:tcW w:w="2455" w:type="dxa"/>
+            <w:tcBorders>
+              <w:top w:val="single" w:sz="4" w:space="0" w:color="auto"/>
+              <w:left w:val="single" w:sz="4" w:space="0" w:color="auto"/>
+              <w:bottom w:val="single" w:sz="4" w:space="0" w:color="auto"/>
+              <w:right w:val="single" w:sz="4" w:space="0" w:color="auto"/>
+            </w:tcBorders>
+          </w:tcPr>
+          <w:p>
+            <w:r>
+              <w:rPr>
+                <w:rFonts w:hint="eastAsia"/>
+              </w:rPr>
+              <w:t>电话号码</w:t>
+            </w:r>
+          </w:p>
+        </w:tc>
+      </w:tr>
+      <w:tr>
+        <w:tc>
+          <w:tcPr>
+            <w:tcW w:w="2850" w:type="dxa"/>
             <w:tcBorders>
               <w:top w:val="single" w:sz="4" w:space="0" w:color="auto"/>
               <w:left w:val="single" w:sz="4" w:space="0" w:color="auto"/>
@@ -1395,7 +1845,7 @@
         </w:tc>
         <w:tc>
           <w:tcPr>
-            <w:tcW w:w="4927" w:type="dxa"/>
+            <w:tcW w:w="2991" w:type="dxa"/>
             <w:tcBorders>
               <w:top w:val="single" w:sz="4" w:space="0" w:color="auto"/>
               <w:left w:val="single" w:sz="4" w:space="0" w:color="auto"/>
@@ -1410,11 +1860,30 @@
             </w:r>
           </w:p>
         </w:tc>
-      </w:tr>
-      <w:tr>
-        <w:tc>
-          <w:tcPr>
-            <w:tcW w:w="4927" w:type="dxa"/>
+        <w:tc>
+          <w:tcPr>
+            <w:tcW w:w="2455" w:type="dxa"/>
+            <w:tcBorders>
+              <w:top w:val="single" w:sz="4" w:space="0" w:color="auto"/>
+              <w:left w:val="single" w:sz="4" w:space="0" w:color="auto"/>
+              <w:bottom w:val="single" w:sz="4" w:space="0" w:color="auto"/>
+              <w:right w:val="single" w:sz="4" w:space="0" w:color="auto"/>
+            </w:tcBorders>
+          </w:tcPr>
+          <w:p>
+            <w:r>
+              <w:rPr>
+                <w:rFonts w:hint="eastAsia"/>
+              </w:rPr>
+              <w:t>头像位置</w:t>
+            </w:r>
+          </w:p>
+        </w:tc>
+      </w:tr>
+      <w:tr>
+        <w:tc>
+          <w:tcPr>
+            <w:tcW w:w="2850" w:type="dxa"/>
             <w:tcBorders>
               <w:top w:val="single" w:sz="4" w:space="0" w:color="auto"/>
               <w:left w:val="single" w:sz="4" w:space="0" w:color="auto"/>
@@ -1433,28 +1902,60 @@
         </w:tc>
         <w:tc>
           <w:tcPr>
-            <w:tcW w:w="4927" w:type="dxa"/>
-            <w:tcBorders>
-              <w:top w:val="single" w:sz="4" w:space="0" w:color="auto"/>
-              <w:left w:val="single" w:sz="4" w:space="0" w:color="auto"/>
-              <w:bottom w:val="single" w:sz="4" w:space="0" w:color="auto"/>
-              <w:right w:val="single" w:sz="4" w:space="0" w:color="auto"/>
-            </w:tcBorders>
-          </w:tcPr>
-          <w:p>
-            <w:r>
-              <w:rPr>
-                <w:rFonts w:hint="eastAsia"/>
-              </w:rPr>
-              <w:t>int(4)</w:t>
-            </w:r>
-          </w:p>
-        </w:tc>
-      </w:tr>
-      <w:tr>
-        <w:tc>
-          <w:tcPr>
-            <w:tcW w:w="4927" w:type="dxa"/>
+            <w:tcW w:w="2991" w:type="dxa"/>
+            <w:tcBorders>
+              <w:top w:val="single" w:sz="4" w:space="0" w:color="auto"/>
+              <w:left w:val="single" w:sz="4" w:space="0" w:color="auto"/>
+              <w:bottom w:val="single" w:sz="4" w:space="0" w:color="auto"/>
+              <w:right w:val="single" w:sz="4" w:space="0" w:color="auto"/>
+            </w:tcBorders>
+          </w:tcPr>
+          <w:p>
+            <w:proofErr w:type="spellStart"/>
+            <w:r>
+              <w:rPr>
+                <w:rFonts w:hint="eastAsia"/>
+              </w:rPr>
+              <w:t>int</w:t>
+            </w:r>
+            <w:proofErr w:type="spellEnd"/>
+            <w:r>
+              <w:rPr>
+                <w:rFonts w:hint="eastAsia"/>
+              </w:rPr>
+              <w:t>(4)</w:t>
+            </w:r>
+          </w:p>
+        </w:tc>
+        <w:tc>
+          <w:tcPr>
+            <w:tcW w:w="2455" w:type="dxa"/>
+            <w:tcBorders>
+              <w:top w:val="single" w:sz="4" w:space="0" w:color="auto"/>
+              <w:left w:val="single" w:sz="4" w:space="0" w:color="auto"/>
+              <w:bottom w:val="single" w:sz="4" w:space="0" w:color="auto"/>
+              <w:right w:val="single" w:sz="4" w:space="0" w:color="auto"/>
+            </w:tcBorders>
+          </w:tcPr>
+          <w:p>
+            <w:pPr>
+              <w:rPr>
+                <w:rFonts w:hint="eastAsia"/>
+              </w:rPr>
+            </w:pPr>
+            <w:r>
+              <w:rPr>
+                <w:rFonts w:hint="eastAsia"/>
+              </w:rPr>
+              <w:t>是否有效</w:t>
+            </w:r>
+          </w:p>
+        </w:tc>
+      </w:tr>
+      <w:tr>
+        <w:tc>
+          <w:tcPr>
+            <w:tcW w:w="2850" w:type="dxa"/>
             <w:tcBorders>
               <w:top w:val="single" w:sz="4" w:space="0" w:color="auto"/>
               <w:left w:val="single" w:sz="4" w:space="0" w:color="auto"/>
@@ -1471,7 +1972,7 @@
         </w:tc>
         <w:tc>
           <w:tcPr>
-            <w:tcW w:w="4927" w:type="dxa"/>
+            <w:tcW w:w="2991" w:type="dxa"/>
             <w:tcBorders>
               <w:top w:val="single" w:sz="4" w:space="0" w:color="auto"/>
               <w:left w:val="single" w:sz="4" w:space="0" w:color="auto"/>
@@ -1483,6 +1984,25 @@
           <w:p>
             <w:r>
               <w:t>varchar(10)</w:t>
+            </w:r>
+          </w:p>
+        </w:tc>
+        <w:tc>
+          <w:tcPr>
+            <w:tcW w:w="2455" w:type="dxa"/>
+            <w:tcBorders>
+              <w:top w:val="single" w:sz="4" w:space="0" w:color="auto"/>
+              <w:left w:val="single" w:sz="4" w:space="0" w:color="auto"/>
+              <w:bottom w:val="single" w:sz="4" w:space="0" w:color="auto"/>
+              <w:right w:val="single" w:sz="4" w:space="0" w:color="auto"/>
+            </w:tcBorders>
+          </w:tcPr>
+          <w:p>
+            <w:r>
+              <w:rPr>
+                <w:rFonts w:hint="eastAsia"/>
+              </w:rPr>
+              <w:t>备注</w:t>
             </w:r>
           </w:p>
         </w:tc>
@@ -1508,23 +2028,29 @@
         <w:tblLook w:val="04A0" w:firstRow="1" w:lastRow="0" w:firstColumn="1" w:lastColumn="0" w:noHBand="0" w:noVBand="1"/>
       </w:tblPr>
       <w:tblGrid>
-        <w:gridCol w:w="4100"/>
-        <w:gridCol w:w="4196"/>
+        <w:gridCol w:w="2774"/>
+        <w:gridCol w:w="3024"/>
+        <w:gridCol w:w="2498"/>
       </w:tblGrid>
       <w:tr>
         <w:tc>
           <w:tcPr>
-            <w:tcW w:w="9854" w:type="dxa"/>
-            <w:gridSpan w:val="2"/>
-            <w:tcBorders>
-              <w:top w:val="single" w:sz="4" w:space="0" w:color="auto"/>
-              <w:left w:val="single" w:sz="4" w:space="0" w:color="auto"/>
-              <w:bottom w:val="single" w:sz="4" w:space="0" w:color="auto"/>
-              <w:right w:val="single" w:sz="4" w:space="0" w:color="auto"/>
-            </w:tcBorders>
-            <w:hideMark/>
-          </w:tcPr>
-          <w:p>
+            <w:tcW w:w="8296" w:type="dxa"/>
+            <w:gridSpan w:val="3"/>
+            <w:tcBorders>
+              <w:top w:val="single" w:sz="4" w:space="0" w:color="auto"/>
+              <w:left w:val="single" w:sz="4" w:space="0" w:color="auto"/>
+              <w:bottom w:val="single" w:sz="4" w:space="0" w:color="auto"/>
+              <w:right w:val="single" w:sz="4" w:space="0" w:color="auto"/>
+            </w:tcBorders>
+            <w:hideMark/>
+          </w:tcPr>
+          <w:p>
+            <w:pPr>
+              <w:rPr>
+                <w:rFonts w:hint="eastAsia"/>
+              </w:rPr>
+            </w:pPr>
             <w:r>
               <w:rPr>
                 <w:rFonts w:hint="eastAsia"/>
@@ -1546,7 +2072,7 @@
       <w:tr>
         <w:tc>
           <w:tcPr>
-            <w:tcW w:w="4927" w:type="dxa"/>
+            <w:tcW w:w="2774" w:type="dxa"/>
             <w:tcBorders>
               <w:top w:val="single" w:sz="4" w:space="0" w:color="auto"/>
               <w:left w:val="single" w:sz="4" w:space="0" w:color="auto"/>
@@ -1566,7 +2092,7 @@
         </w:tc>
         <w:tc>
           <w:tcPr>
-            <w:tcW w:w="4927" w:type="dxa"/>
+            <w:tcW w:w="3024" w:type="dxa"/>
             <w:tcBorders>
               <w:top w:val="single" w:sz="4" w:space="0" w:color="auto"/>
               <w:left w:val="single" w:sz="4" w:space="0" w:color="auto"/>
@@ -1584,64 +2110,122 @@
             </w:r>
           </w:p>
         </w:tc>
-      </w:tr>
-      <w:tr>
-        <w:tc>
-          <w:tcPr>
-            <w:tcW w:w="4927" w:type="dxa"/>
-            <w:tcBorders>
-              <w:top w:val="single" w:sz="4" w:space="0" w:color="auto"/>
-              <w:left w:val="single" w:sz="4" w:space="0" w:color="auto"/>
-              <w:bottom w:val="single" w:sz="4" w:space="0" w:color="auto"/>
-              <w:right w:val="single" w:sz="4" w:space="0" w:color="auto"/>
-            </w:tcBorders>
-            <w:hideMark/>
-          </w:tcPr>
-          <w:p>
+        <w:tc>
+          <w:tcPr>
+            <w:tcW w:w="2498" w:type="dxa"/>
+            <w:tcBorders>
+              <w:top w:val="single" w:sz="4" w:space="0" w:color="auto"/>
+              <w:left w:val="single" w:sz="4" w:space="0" w:color="auto"/>
+              <w:bottom w:val="single" w:sz="4" w:space="0" w:color="auto"/>
+              <w:right w:val="single" w:sz="4" w:space="0" w:color="auto"/>
+            </w:tcBorders>
+          </w:tcPr>
+          <w:p>
+            <w:pPr>
+              <w:rPr>
+                <w:rFonts w:hint="eastAsia"/>
+              </w:rPr>
+            </w:pPr>
+            <w:r>
+              <w:rPr>
+                <w:rFonts w:hint="eastAsia"/>
+              </w:rPr>
+              <w:t>备注说明</w:t>
+            </w:r>
+          </w:p>
+        </w:tc>
+      </w:tr>
+      <w:tr>
+        <w:tc>
+          <w:tcPr>
+            <w:tcW w:w="2774" w:type="dxa"/>
+            <w:tcBorders>
+              <w:top w:val="single" w:sz="4" w:space="0" w:color="auto"/>
+              <w:left w:val="single" w:sz="4" w:space="0" w:color="auto"/>
+              <w:bottom w:val="single" w:sz="4" w:space="0" w:color="auto"/>
+              <w:right w:val="single" w:sz="4" w:space="0" w:color="auto"/>
+            </w:tcBorders>
+            <w:hideMark/>
+          </w:tcPr>
+          <w:p>
+            <w:proofErr w:type="spellStart"/>
             <w:r>
               <w:t>pid</w:t>
             </w:r>
-          </w:p>
-        </w:tc>
-        <w:tc>
-          <w:tcPr>
-            <w:tcW w:w="4927" w:type="dxa"/>
-            <w:tcBorders>
-              <w:top w:val="single" w:sz="4" w:space="0" w:color="auto"/>
-              <w:left w:val="single" w:sz="4" w:space="0" w:color="auto"/>
-              <w:bottom w:val="single" w:sz="4" w:space="0" w:color="auto"/>
-              <w:right w:val="single" w:sz="4" w:space="0" w:color="auto"/>
-            </w:tcBorders>
-            <w:hideMark/>
-          </w:tcPr>
-          <w:p>
-            <w:r>
-              <w:t>int(20)</w:t>
-            </w:r>
-          </w:p>
-        </w:tc>
-      </w:tr>
-      <w:tr>
-        <w:tc>
-          <w:tcPr>
-            <w:tcW w:w="4927" w:type="dxa"/>
-            <w:tcBorders>
-              <w:top w:val="single" w:sz="4" w:space="0" w:color="auto"/>
-              <w:left w:val="single" w:sz="4" w:space="0" w:color="auto"/>
-              <w:bottom w:val="single" w:sz="4" w:space="0" w:color="auto"/>
-              <w:right w:val="single" w:sz="4" w:space="0" w:color="auto"/>
-            </w:tcBorders>
-            <w:hideMark/>
-          </w:tcPr>
-          <w:p>
+            <w:proofErr w:type="spellEnd"/>
+          </w:p>
+        </w:tc>
+        <w:tc>
+          <w:tcPr>
+            <w:tcW w:w="3024" w:type="dxa"/>
+            <w:tcBorders>
+              <w:top w:val="single" w:sz="4" w:space="0" w:color="auto"/>
+              <w:left w:val="single" w:sz="4" w:space="0" w:color="auto"/>
+              <w:bottom w:val="single" w:sz="4" w:space="0" w:color="auto"/>
+              <w:right w:val="single" w:sz="4" w:space="0" w:color="auto"/>
+            </w:tcBorders>
+            <w:hideMark/>
+          </w:tcPr>
+          <w:p>
+            <w:proofErr w:type="spellStart"/>
+            <w:r>
+              <w:t>int</w:t>
+            </w:r>
+            <w:proofErr w:type="spellEnd"/>
+            <w:r>
+              <w:t>(20)</w:t>
+            </w:r>
+          </w:p>
+        </w:tc>
+        <w:tc>
+          <w:tcPr>
+            <w:tcW w:w="2498" w:type="dxa"/>
+            <w:tcBorders>
+              <w:top w:val="single" w:sz="4" w:space="0" w:color="auto"/>
+              <w:left w:val="single" w:sz="4" w:space="0" w:color="auto"/>
+              <w:bottom w:val="single" w:sz="4" w:space="0" w:color="auto"/>
+              <w:right w:val="single" w:sz="4" w:space="0" w:color="auto"/>
+            </w:tcBorders>
+          </w:tcPr>
+          <w:p>
+            <w:r>
+              <w:rPr>
+                <w:rFonts w:hint="eastAsia"/>
+              </w:rPr>
+              <w:t>id</w:t>
+            </w:r>
+            <w:r>
+              <w:rPr>
+                <w:rFonts w:hint="eastAsia"/>
+              </w:rPr>
+              <w:t>号</w:t>
+            </w:r>
+          </w:p>
+        </w:tc>
+      </w:tr>
+      <w:tr>
+        <w:tc>
+          <w:tcPr>
+            <w:tcW w:w="2774" w:type="dxa"/>
+            <w:tcBorders>
+              <w:top w:val="single" w:sz="4" w:space="0" w:color="auto"/>
+              <w:left w:val="single" w:sz="4" w:space="0" w:color="auto"/>
+              <w:bottom w:val="single" w:sz="4" w:space="0" w:color="auto"/>
+              <w:right w:val="single" w:sz="4" w:space="0" w:color="auto"/>
+            </w:tcBorders>
+            <w:hideMark/>
+          </w:tcPr>
+          <w:p>
+            <w:proofErr w:type="spellStart"/>
             <w:r>
               <w:t>pname</w:t>
             </w:r>
-          </w:p>
-        </w:tc>
-        <w:tc>
-          <w:tcPr>
-            <w:tcW w:w="4927" w:type="dxa"/>
+            <w:proofErr w:type="spellEnd"/>
+          </w:p>
+        </w:tc>
+        <w:tc>
+          <w:tcPr>
+            <w:tcW w:w="3024" w:type="dxa"/>
             <w:tcBorders>
               <w:top w:val="single" w:sz="4" w:space="0" w:color="auto"/>
               <w:left w:val="single" w:sz="4" w:space="0" w:color="auto"/>
@@ -1656,11 +2240,30 @@
             </w:r>
           </w:p>
         </w:tc>
-      </w:tr>
-      <w:tr>
-        <w:tc>
-          <w:tcPr>
-            <w:tcW w:w="4927" w:type="dxa"/>
+        <w:tc>
+          <w:tcPr>
+            <w:tcW w:w="2498" w:type="dxa"/>
+            <w:tcBorders>
+              <w:top w:val="single" w:sz="4" w:space="0" w:color="auto"/>
+              <w:left w:val="single" w:sz="4" w:space="0" w:color="auto"/>
+              <w:bottom w:val="single" w:sz="4" w:space="0" w:color="auto"/>
+              <w:right w:val="single" w:sz="4" w:space="0" w:color="auto"/>
+            </w:tcBorders>
+          </w:tcPr>
+          <w:p>
+            <w:r>
+              <w:rPr>
+                <w:rFonts w:hint="eastAsia"/>
+              </w:rPr>
+              <w:t>图片名字</w:t>
+            </w:r>
+          </w:p>
+        </w:tc>
+      </w:tr>
+      <w:tr>
+        <w:tc>
+          <w:tcPr>
+            <w:tcW w:w="2774" w:type="dxa"/>
             <w:tcBorders>
               <w:top w:val="single" w:sz="4" w:space="0" w:color="auto"/>
               <w:left w:val="single" w:sz="4" w:space="0" w:color="auto"/>
@@ -1677,7 +2280,7 @@
         </w:tc>
         <w:tc>
           <w:tcPr>
-            <w:tcW w:w="4927" w:type="dxa"/>
+            <w:tcW w:w="3024" w:type="dxa"/>
             <w:tcBorders>
               <w:top w:val="single" w:sz="4" w:space="0" w:color="auto"/>
               <w:left w:val="single" w:sz="4" w:space="0" w:color="auto"/>
@@ -1692,11 +2295,30 @@
             </w:r>
           </w:p>
         </w:tc>
-      </w:tr>
-      <w:tr>
-        <w:tc>
-          <w:tcPr>
-            <w:tcW w:w="4927" w:type="dxa"/>
+        <w:tc>
+          <w:tcPr>
+            <w:tcW w:w="2498" w:type="dxa"/>
+            <w:tcBorders>
+              <w:top w:val="single" w:sz="4" w:space="0" w:color="auto"/>
+              <w:left w:val="single" w:sz="4" w:space="0" w:color="auto"/>
+              <w:bottom w:val="single" w:sz="4" w:space="0" w:color="auto"/>
+              <w:right w:val="single" w:sz="4" w:space="0" w:color="auto"/>
+            </w:tcBorders>
+          </w:tcPr>
+          <w:p>
+            <w:r>
+              <w:rPr>
+                <w:rFonts w:hint="eastAsia"/>
+              </w:rPr>
+              <w:t>图片所在磁盘位置</w:t>
+            </w:r>
+          </w:p>
+        </w:tc>
+      </w:tr>
+      <w:tr>
+        <w:tc>
+          <w:tcPr>
+            <w:tcW w:w="2774" w:type="dxa"/>
             <w:tcBorders>
               <w:top w:val="single" w:sz="4" w:space="0" w:color="auto"/>
               <w:left w:val="single" w:sz="4" w:space="0" w:color="auto"/>
@@ -1715,28 +2337,60 @@
         </w:tc>
         <w:tc>
           <w:tcPr>
-            <w:tcW w:w="4927" w:type="dxa"/>
-            <w:tcBorders>
-              <w:top w:val="single" w:sz="4" w:space="0" w:color="auto"/>
-              <w:left w:val="single" w:sz="4" w:space="0" w:color="auto"/>
-              <w:bottom w:val="single" w:sz="4" w:space="0" w:color="auto"/>
-              <w:right w:val="single" w:sz="4" w:space="0" w:color="auto"/>
-            </w:tcBorders>
-          </w:tcPr>
-          <w:p>
-            <w:r>
-              <w:rPr>
-                <w:rFonts w:hint="eastAsia"/>
-              </w:rPr>
-              <w:t>int(4)</w:t>
-            </w:r>
-          </w:p>
-        </w:tc>
-      </w:tr>
-      <w:tr>
-        <w:tc>
-          <w:tcPr>
-            <w:tcW w:w="4927" w:type="dxa"/>
+            <w:tcW w:w="3024" w:type="dxa"/>
+            <w:tcBorders>
+              <w:top w:val="single" w:sz="4" w:space="0" w:color="auto"/>
+              <w:left w:val="single" w:sz="4" w:space="0" w:color="auto"/>
+              <w:bottom w:val="single" w:sz="4" w:space="0" w:color="auto"/>
+              <w:right w:val="single" w:sz="4" w:space="0" w:color="auto"/>
+            </w:tcBorders>
+          </w:tcPr>
+          <w:p>
+            <w:proofErr w:type="spellStart"/>
+            <w:r>
+              <w:rPr>
+                <w:rFonts w:hint="eastAsia"/>
+              </w:rPr>
+              <w:t>int</w:t>
+            </w:r>
+            <w:proofErr w:type="spellEnd"/>
+            <w:r>
+              <w:rPr>
+                <w:rFonts w:hint="eastAsia"/>
+              </w:rPr>
+              <w:t>(4)</w:t>
+            </w:r>
+          </w:p>
+        </w:tc>
+        <w:tc>
+          <w:tcPr>
+            <w:tcW w:w="2498" w:type="dxa"/>
+            <w:tcBorders>
+              <w:top w:val="single" w:sz="4" w:space="0" w:color="auto"/>
+              <w:left w:val="single" w:sz="4" w:space="0" w:color="auto"/>
+              <w:bottom w:val="single" w:sz="4" w:space="0" w:color="auto"/>
+              <w:right w:val="single" w:sz="4" w:space="0" w:color="auto"/>
+            </w:tcBorders>
+          </w:tcPr>
+          <w:p>
+            <w:pPr>
+              <w:rPr>
+                <w:rFonts w:hint="eastAsia"/>
+              </w:rPr>
+            </w:pPr>
+            <w:r>
+              <w:rPr>
+                <w:rFonts w:hint="eastAsia"/>
+              </w:rPr>
+              <w:t>是否有效</w:t>
+            </w:r>
+          </w:p>
+        </w:tc>
+      </w:tr>
+      <w:tr>
+        <w:tc>
+          <w:tcPr>
+            <w:tcW w:w="2774" w:type="dxa"/>
             <w:tcBorders>
               <w:top w:val="single" w:sz="4" w:space="0" w:color="auto"/>
               <w:left w:val="single" w:sz="4" w:space="0" w:color="auto"/>
@@ -1753,7 +2407,7 @@
         </w:tc>
         <w:tc>
           <w:tcPr>
-            <w:tcW w:w="4927" w:type="dxa"/>
+            <w:tcW w:w="3024" w:type="dxa"/>
             <w:tcBorders>
               <w:top w:val="single" w:sz="4" w:space="0" w:color="auto"/>
               <w:left w:val="single" w:sz="4" w:space="0" w:color="auto"/>
@@ -1765,6 +2419,25 @@
           <w:p>
             <w:r>
               <w:t>varchar(10)</w:t>
+            </w:r>
+          </w:p>
+        </w:tc>
+        <w:tc>
+          <w:tcPr>
+            <w:tcW w:w="2498" w:type="dxa"/>
+            <w:tcBorders>
+              <w:top w:val="single" w:sz="4" w:space="0" w:color="auto"/>
+              <w:left w:val="single" w:sz="4" w:space="0" w:color="auto"/>
+              <w:bottom w:val="single" w:sz="4" w:space="0" w:color="auto"/>
+              <w:right w:val="single" w:sz="4" w:space="0" w:color="auto"/>
+            </w:tcBorders>
+          </w:tcPr>
+          <w:p>
+            <w:r>
+              <w:rPr>
+                <w:rFonts w:hint="eastAsia"/>
+              </w:rPr>
+              <w:t>备用</w:t>
             </w:r>
           </w:p>
         </w:tc>
@@ -1794,31 +2467,42 @@
         <w:tblLook w:val="04A0" w:firstRow="1" w:lastRow="0" w:firstColumn="1" w:lastColumn="0" w:noHBand="0" w:noVBand="1"/>
       </w:tblPr>
       <w:tblGrid>
-        <w:gridCol w:w="4128"/>
-        <w:gridCol w:w="4168"/>
+        <w:gridCol w:w="2854"/>
+        <w:gridCol w:w="2958"/>
+        <w:gridCol w:w="2484"/>
       </w:tblGrid>
       <w:tr>
         <w:tc>
           <w:tcPr>
-            <w:tcW w:w="9854" w:type="dxa"/>
-            <w:gridSpan w:val="2"/>
-            <w:tcBorders>
-              <w:top w:val="single" w:sz="4" w:space="0" w:color="auto"/>
-              <w:left w:val="single" w:sz="4" w:space="0" w:color="auto"/>
-              <w:bottom w:val="single" w:sz="4" w:space="0" w:color="auto"/>
-              <w:right w:val="single" w:sz="4" w:space="0" w:color="auto"/>
-            </w:tcBorders>
-            <w:hideMark/>
-          </w:tcPr>
-          <w:p>
+            <w:tcW w:w="8296" w:type="dxa"/>
+            <w:gridSpan w:val="3"/>
+            <w:tcBorders>
+              <w:top w:val="single" w:sz="4" w:space="0" w:color="auto"/>
+              <w:left w:val="single" w:sz="4" w:space="0" w:color="auto"/>
+              <w:bottom w:val="single" w:sz="4" w:space="0" w:color="auto"/>
+              <w:right w:val="single" w:sz="4" w:space="0" w:color="auto"/>
+            </w:tcBorders>
+            <w:hideMark/>
+          </w:tcPr>
+          <w:p>
+            <w:pPr>
+              <w:rPr>
+                <w:rFonts w:hint="eastAsia"/>
+              </w:rPr>
+            </w:pPr>
             <w:r>
               <w:rPr>
                 <w:rFonts w:hint="eastAsia"/>
               </w:rPr>
               <w:t>表名：</w:t>
             </w:r>
-            <w:r>
-              <w:t>noadaptorlabel          //</w:t>
+            <w:proofErr w:type="spellStart"/>
+            <w:r>
+              <w:t>noadaptorlabel</w:t>
+            </w:r>
+            <w:proofErr w:type="spellEnd"/>
+            <w:r>
+              <w:t xml:space="preserve">          //</w:t>
             </w:r>
             <w:r>
               <w:rPr>
@@ -1832,7 +2516,7 @@
       <w:tr>
         <w:tc>
           <w:tcPr>
-            <w:tcW w:w="4927" w:type="dxa"/>
+            <w:tcW w:w="2854" w:type="dxa"/>
             <w:tcBorders>
               <w:top w:val="single" w:sz="4" w:space="0" w:color="auto"/>
               <w:left w:val="single" w:sz="4" w:space="0" w:color="auto"/>
@@ -1852,7 +2536,7 @@
         </w:tc>
         <w:tc>
           <w:tcPr>
-            <w:tcW w:w="4927" w:type="dxa"/>
+            <w:tcW w:w="2958" w:type="dxa"/>
             <w:tcBorders>
               <w:top w:val="single" w:sz="4" w:space="0" w:color="auto"/>
               <w:left w:val="single" w:sz="4" w:space="0" w:color="auto"/>
@@ -1870,11 +2554,35 @@
             </w:r>
           </w:p>
         </w:tc>
-      </w:tr>
-      <w:tr>
-        <w:tc>
-          <w:tcPr>
-            <w:tcW w:w="4927" w:type="dxa"/>
+        <w:tc>
+          <w:tcPr>
+            <w:tcW w:w="2484" w:type="dxa"/>
+            <w:tcBorders>
+              <w:top w:val="single" w:sz="4" w:space="0" w:color="auto"/>
+              <w:left w:val="single" w:sz="4" w:space="0" w:color="auto"/>
+              <w:bottom w:val="single" w:sz="4" w:space="0" w:color="auto"/>
+              <w:right w:val="single" w:sz="4" w:space="0" w:color="auto"/>
+            </w:tcBorders>
+          </w:tcPr>
+          <w:p>
+            <w:pPr>
+              <w:rPr>
+                <w:rFonts w:hint="eastAsia"/>
+              </w:rPr>
+            </w:pPr>
+            <w:r>
+              <w:rPr>
+                <w:rFonts w:hint="eastAsia"/>
+              </w:rPr>
+              <w:t>备注说明</w:t>
+            </w:r>
+          </w:p>
+        </w:tc>
+      </w:tr>
+      <w:tr>
+        <w:tc>
+          <w:tcPr>
+            <w:tcW w:w="2854" w:type="dxa"/>
             <w:tcBorders>
               <w:top w:val="single" w:sz="4" w:space="0" w:color="auto"/>
               <w:left w:val="single" w:sz="4" w:space="0" w:color="auto"/>
@@ -1891,68 +2599,126 @@
         </w:tc>
         <w:tc>
           <w:tcPr>
-            <w:tcW w:w="4927" w:type="dxa"/>
-            <w:tcBorders>
-              <w:top w:val="single" w:sz="4" w:space="0" w:color="auto"/>
-              <w:left w:val="single" w:sz="4" w:space="0" w:color="auto"/>
-              <w:bottom w:val="single" w:sz="4" w:space="0" w:color="auto"/>
-              <w:right w:val="single" w:sz="4" w:space="0" w:color="auto"/>
-            </w:tcBorders>
-            <w:hideMark/>
-          </w:tcPr>
-          <w:p>
-            <w:r>
-              <w:t>int(25)</w:t>
-            </w:r>
-          </w:p>
-        </w:tc>
-      </w:tr>
-      <w:tr>
-        <w:tc>
-          <w:tcPr>
-            <w:tcW w:w="4927" w:type="dxa"/>
-            <w:tcBorders>
-              <w:top w:val="single" w:sz="4" w:space="0" w:color="auto"/>
-              <w:left w:val="single" w:sz="4" w:space="0" w:color="auto"/>
-              <w:bottom w:val="single" w:sz="4" w:space="0" w:color="auto"/>
-              <w:right w:val="single" w:sz="4" w:space="0" w:color="auto"/>
-            </w:tcBorders>
-            <w:hideMark/>
-          </w:tcPr>
-          <w:p>
+            <w:tcW w:w="2958" w:type="dxa"/>
+            <w:tcBorders>
+              <w:top w:val="single" w:sz="4" w:space="0" w:color="auto"/>
+              <w:left w:val="single" w:sz="4" w:space="0" w:color="auto"/>
+              <w:bottom w:val="single" w:sz="4" w:space="0" w:color="auto"/>
+              <w:right w:val="single" w:sz="4" w:space="0" w:color="auto"/>
+            </w:tcBorders>
+            <w:hideMark/>
+          </w:tcPr>
+          <w:p>
+            <w:proofErr w:type="spellStart"/>
+            <w:r>
+              <w:t>int</w:t>
+            </w:r>
+            <w:proofErr w:type="spellEnd"/>
+            <w:r>
+              <w:t>(25)</w:t>
+            </w:r>
+          </w:p>
+        </w:tc>
+        <w:tc>
+          <w:tcPr>
+            <w:tcW w:w="2484" w:type="dxa"/>
+            <w:tcBorders>
+              <w:top w:val="single" w:sz="4" w:space="0" w:color="auto"/>
+              <w:left w:val="single" w:sz="4" w:space="0" w:color="auto"/>
+              <w:bottom w:val="single" w:sz="4" w:space="0" w:color="auto"/>
+              <w:right w:val="single" w:sz="4" w:space="0" w:color="auto"/>
+            </w:tcBorders>
+          </w:tcPr>
+          <w:p>
+            <w:r>
+              <w:rPr>
+                <w:rFonts w:hint="eastAsia"/>
+              </w:rPr>
+              <w:t>id</w:t>
+            </w:r>
+            <w:r>
+              <w:rPr>
+                <w:rFonts w:hint="eastAsia"/>
+              </w:rPr>
+              <w:t>号</w:t>
+            </w:r>
+          </w:p>
+        </w:tc>
+      </w:tr>
+      <w:tr>
+        <w:tc>
+          <w:tcPr>
+            <w:tcW w:w="2854" w:type="dxa"/>
+            <w:tcBorders>
+              <w:top w:val="single" w:sz="4" w:space="0" w:color="auto"/>
+              <w:left w:val="single" w:sz="4" w:space="0" w:color="auto"/>
+              <w:bottom w:val="single" w:sz="4" w:space="0" w:color="auto"/>
+              <w:right w:val="single" w:sz="4" w:space="0" w:color="auto"/>
+            </w:tcBorders>
+            <w:hideMark/>
+          </w:tcPr>
+          <w:p>
+            <w:proofErr w:type="spellStart"/>
             <w:r>
               <w:t>pid</w:t>
             </w:r>
-          </w:p>
-        </w:tc>
-        <w:tc>
-          <w:tcPr>
-            <w:tcW w:w="4927" w:type="dxa"/>
-            <w:tcBorders>
-              <w:top w:val="single" w:sz="4" w:space="0" w:color="auto"/>
-              <w:left w:val="single" w:sz="4" w:space="0" w:color="auto"/>
-              <w:bottom w:val="single" w:sz="4" w:space="0" w:color="auto"/>
-              <w:right w:val="single" w:sz="4" w:space="0" w:color="auto"/>
-            </w:tcBorders>
-            <w:hideMark/>
-          </w:tcPr>
-          <w:p>
-            <w:r>
-              <w:t>int(20)       //</w:t>
-            </w:r>
+            <w:proofErr w:type="spellEnd"/>
+          </w:p>
+        </w:tc>
+        <w:tc>
+          <w:tcPr>
+            <w:tcW w:w="2958" w:type="dxa"/>
+            <w:tcBorders>
+              <w:top w:val="single" w:sz="4" w:space="0" w:color="auto"/>
+              <w:left w:val="single" w:sz="4" w:space="0" w:color="auto"/>
+              <w:bottom w:val="single" w:sz="4" w:space="0" w:color="auto"/>
+              <w:right w:val="single" w:sz="4" w:space="0" w:color="auto"/>
+            </w:tcBorders>
+            <w:hideMark/>
+          </w:tcPr>
+          <w:p>
+            <w:proofErr w:type="spellStart"/>
+            <w:r>
+              <w:t>int</w:t>
+            </w:r>
+            <w:proofErr w:type="spellEnd"/>
+            <w:r>
+              <w:t xml:space="preserve">(20)       </w:t>
+            </w:r>
+          </w:p>
+        </w:tc>
+        <w:tc>
+          <w:tcPr>
+            <w:tcW w:w="2484" w:type="dxa"/>
+            <w:tcBorders>
+              <w:top w:val="single" w:sz="4" w:space="0" w:color="auto"/>
+              <w:left w:val="single" w:sz="4" w:space="0" w:color="auto"/>
+              <w:bottom w:val="single" w:sz="4" w:space="0" w:color="auto"/>
+              <w:right w:val="single" w:sz="4" w:space="0" w:color="auto"/>
+            </w:tcBorders>
+          </w:tcPr>
+          <w:p>
+            <w:proofErr w:type="gramStart"/>
             <w:r>
               <w:rPr>
                 <w:rFonts w:hint="eastAsia"/>
               </w:rPr>
               <w:t>图片外键</w:t>
             </w:r>
-          </w:p>
-        </w:tc>
-      </w:tr>
-      <w:tr>
-        <w:tc>
-          <w:tcPr>
-            <w:tcW w:w="4927" w:type="dxa"/>
+            <w:proofErr w:type="gramEnd"/>
+            <w:r>
+              <w:rPr>
+                <w:rFonts w:hint="eastAsia"/>
+              </w:rPr>
+              <w:t>id</w:t>
+            </w:r>
+          </w:p>
+        </w:tc>
+      </w:tr>
+      <w:tr>
+        <w:tc>
+          <w:tcPr>
+            <w:tcW w:w="2854" w:type="dxa"/>
             <w:tcBorders>
               <w:top w:val="single" w:sz="4" w:space="0" w:color="auto"/>
               <w:left w:val="single" w:sz="4" w:space="0" w:color="auto"/>
@@ -1971,28 +2737,68 @@
         </w:tc>
         <w:tc>
           <w:tcPr>
-            <w:tcW w:w="4927" w:type="dxa"/>
-            <w:tcBorders>
-              <w:top w:val="single" w:sz="4" w:space="0" w:color="auto"/>
-              <w:left w:val="single" w:sz="4" w:space="0" w:color="auto"/>
-              <w:bottom w:val="single" w:sz="4" w:space="0" w:color="auto"/>
-              <w:right w:val="single" w:sz="4" w:space="0" w:color="auto"/>
-            </w:tcBorders>
-          </w:tcPr>
-          <w:p>
-            <w:r>
-              <w:rPr>
-                <w:rFonts w:hint="eastAsia"/>
-              </w:rPr>
-              <w:t>int(16)</w:t>
-            </w:r>
-          </w:p>
-        </w:tc>
-      </w:tr>
-      <w:tr>
-        <w:tc>
-          <w:tcPr>
-            <w:tcW w:w="4927" w:type="dxa"/>
+            <w:tcW w:w="2958" w:type="dxa"/>
+            <w:tcBorders>
+              <w:top w:val="single" w:sz="4" w:space="0" w:color="auto"/>
+              <w:left w:val="single" w:sz="4" w:space="0" w:color="auto"/>
+              <w:bottom w:val="single" w:sz="4" w:space="0" w:color="auto"/>
+              <w:right w:val="single" w:sz="4" w:space="0" w:color="auto"/>
+            </w:tcBorders>
+          </w:tcPr>
+          <w:p>
+            <w:proofErr w:type="spellStart"/>
+            <w:r>
+              <w:rPr>
+                <w:rFonts w:hint="eastAsia"/>
+              </w:rPr>
+              <w:t>int</w:t>
+            </w:r>
+            <w:proofErr w:type="spellEnd"/>
+            <w:r>
+              <w:rPr>
+                <w:rFonts w:hint="eastAsia"/>
+              </w:rPr>
+              <w:t>(16)</w:t>
+            </w:r>
+          </w:p>
+        </w:tc>
+        <w:tc>
+          <w:tcPr>
+            <w:tcW w:w="2484" w:type="dxa"/>
+            <w:tcBorders>
+              <w:top w:val="single" w:sz="4" w:space="0" w:color="auto"/>
+              <w:left w:val="single" w:sz="4" w:space="0" w:color="auto"/>
+              <w:bottom w:val="single" w:sz="4" w:space="0" w:color="auto"/>
+              <w:right w:val="single" w:sz="4" w:space="0" w:color="auto"/>
+            </w:tcBorders>
+          </w:tcPr>
+          <w:p>
+            <w:pPr>
+              <w:rPr>
+                <w:rFonts w:hint="eastAsia"/>
+              </w:rPr>
+            </w:pPr>
+            <w:proofErr w:type="gramStart"/>
+            <w:r>
+              <w:rPr>
+                <w:rFonts w:hint="eastAsia"/>
+              </w:rPr>
+              <w:t>志愿者外键</w:t>
+            </w:r>
+            <w:proofErr w:type="gramEnd"/>
+            <w:r>
+              <w:rPr>
+                <w:rFonts w:hint="eastAsia"/>
+              </w:rPr>
+              <w:t>id</w:t>
+            </w:r>
+          </w:p>
+        </w:tc>
+      </w:tr>
+      <w:tr>
+        <w:tc>
+          <w:tcPr>
+            <w:tcW w:w="2854" w:type="dxa"/>
             <w:tcBorders>
               <w:top w:val="single" w:sz="4" w:space="0" w:color="auto"/>
               <w:left w:val="single" w:sz="4" w:space="0" w:color="auto"/>
@@ -2009,7 +2815,7 @@
         </w:tc>
         <w:tc>
           <w:tcPr>
-            <w:tcW w:w="4927" w:type="dxa"/>
+            <w:tcW w:w="2958" w:type="dxa"/>
             <w:tcBorders>
               <w:top w:val="single" w:sz="4" w:space="0" w:color="auto"/>
               <w:left w:val="single" w:sz="4" w:space="0" w:color="auto"/>
@@ -2024,28 +2830,49 @@
             </w:r>
           </w:p>
         </w:tc>
-      </w:tr>
-      <w:tr>
-        <w:tc>
-          <w:tcPr>
-            <w:tcW w:w="4927" w:type="dxa"/>
-            <w:tcBorders>
-              <w:top w:val="single" w:sz="4" w:space="0" w:color="auto"/>
-              <w:left w:val="single" w:sz="4" w:space="0" w:color="auto"/>
-              <w:bottom w:val="single" w:sz="4" w:space="0" w:color="auto"/>
-              <w:right w:val="single" w:sz="4" w:space="0" w:color="auto"/>
-            </w:tcBorders>
-            <w:hideMark/>
-          </w:tcPr>
-          <w:p>
+        <w:tc>
+          <w:tcPr>
+            <w:tcW w:w="2484" w:type="dxa"/>
+            <w:tcBorders>
+              <w:top w:val="single" w:sz="4" w:space="0" w:color="auto"/>
+              <w:left w:val="single" w:sz="4" w:space="0" w:color="auto"/>
+              <w:bottom w:val="single" w:sz="4" w:space="0" w:color="auto"/>
+              <w:right w:val="single" w:sz="4" w:space="0" w:color="auto"/>
+            </w:tcBorders>
+          </w:tcPr>
+          <w:p>
+            <w:r>
+              <w:rPr>
+                <w:rFonts w:hint="eastAsia"/>
+              </w:rPr>
+              <w:t>标签</w:t>
+            </w:r>
+          </w:p>
+        </w:tc>
+      </w:tr>
+      <w:tr>
+        <w:tc>
+          <w:tcPr>
+            <w:tcW w:w="2854" w:type="dxa"/>
+            <w:tcBorders>
+              <w:top w:val="single" w:sz="4" w:space="0" w:color="auto"/>
+              <w:left w:val="single" w:sz="4" w:space="0" w:color="auto"/>
+              <w:bottom w:val="single" w:sz="4" w:space="0" w:color="auto"/>
+              <w:right w:val="single" w:sz="4" w:space="0" w:color="auto"/>
+            </w:tcBorders>
+            <w:hideMark/>
+          </w:tcPr>
+          <w:p>
+            <w:proofErr w:type="spellStart"/>
             <w:r>
               <w:t>markdate</w:t>
             </w:r>
-          </w:p>
-        </w:tc>
-        <w:tc>
-          <w:tcPr>
-            <w:tcW w:w="4927" w:type="dxa"/>
+            <w:proofErr w:type="spellEnd"/>
+          </w:p>
+        </w:tc>
+        <w:tc>
+          <w:tcPr>
+            <w:tcW w:w="2958" w:type="dxa"/>
             <w:tcBorders>
               <w:top w:val="single" w:sz="4" w:space="0" w:color="auto"/>
               <w:left w:val="single" w:sz="4" w:space="0" w:color="auto"/>
@@ -2060,11 +2887,30 @@
             </w:r>
           </w:p>
         </w:tc>
-      </w:tr>
-      <w:tr>
-        <w:tc>
-          <w:tcPr>
-            <w:tcW w:w="4927" w:type="dxa"/>
+        <w:tc>
+          <w:tcPr>
+            <w:tcW w:w="2484" w:type="dxa"/>
+            <w:tcBorders>
+              <w:top w:val="single" w:sz="4" w:space="0" w:color="auto"/>
+              <w:left w:val="single" w:sz="4" w:space="0" w:color="auto"/>
+              <w:bottom w:val="single" w:sz="4" w:space="0" w:color="auto"/>
+              <w:right w:val="single" w:sz="4" w:space="0" w:color="auto"/>
+            </w:tcBorders>
+          </w:tcPr>
+          <w:p>
+            <w:r>
+              <w:rPr>
+                <w:rFonts w:hint="eastAsia"/>
+              </w:rPr>
+              <w:t>标记日期</w:t>
+            </w:r>
+          </w:p>
+        </w:tc>
+      </w:tr>
+      <w:tr>
+        <w:tc>
+          <w:tcPr>
+            <w:tcW w:w="2854" w:type="dxa"/>
             <w:tcBorders>
               <w:top w:val="single" w:sz="4" w:space="0" w:color="auto"/>
               <w:left w:val="single" w:sz="4" w:space="0" w:color="auto"/>
@@ -2083,28 +2929,60 @@
         </w:tc>
         <w:tc>
           <w:tcPr>
-            <w:tcW w:w="4927" w:type="dxa"/>
-            <w:tcBorders>
-              <w:top w:val="single" w:sz="4" w:space="0" w:color="auto"/>
-              <w:left w:val="single" w:sz="4" w:space="0" w:color="auto"/>
-              <w:bottom w:val="single" w:sz="4" w:space="0" w:color="auto"/>
-              <w:right w:val="single" w:sz="4" w:space="0" w:color="auto"/>
-            </w:tcBorders>
-          </w:tcPr>
-          <w:p>
-            <w:r>
-              <w:rPr>
-                <w:rFonts w:hint="eastAsia"/>
-              </w:rPr>
-              <w:t>int(4)</w:t>
-            </w:r>
-          </w:p>
-        </w:tc>
-      </w:tr>
-      <w:tr>
-        <w:tc>
-          <w:tcPr>
-            <w:tcW w:w="4927" w:type="dxa"/>
+            <w:tcW w:w="2958" w:type="dxa"/>
+            <w:tcBorders>
+              <w:top w:val="single" w:sz="4" w:space="0" w:color="auto"/>
+              <w:left w:val="single" w:sz="4" w:space="0" w:color="auto"/>
+              <w:bottom w:val="single" w:sz="4" w:space="0" w:color="auto"/>
+              <w:right w:val="single" w:sz="4" w:space="0" w:color="auto"/>
+            </w:tcBorders>
+          </w:tcPr>
+          <w:p>
+            <w:proofErr w:type="spellStart"/>
+            <w:r>
+              <w:rPr>
+                <w:rFonts w:hint="eastAsia"/>
+              </w:rPr>
+              <w:t>int</w:t>
+            </w:r>
+            <w:proofErr w:type="spellEnd"/>
+            <w:r>
+              <w:rPr>
+                <w:rFonts w:hint="eastAsia"/>
+              </w:rPr>
+              <w:t>(4)</w:t>
+            </w:r>
+          </w:p>
+        </w:tc>
+        <w:tc>
+          <w:tcPr>
+            <w:tcW w:w="2484" w:type="dxa"/>
+            <w:tcBorders>
+              <w:top w:val="single" w:sz="4" w:space="0" w:color="auto"/>
+              <w:left w:val="single" w:sz="4" w:space="0" w:color="auto"/>
+              <w:bottom w:val="single" w:sz="4" w:space="0" w:color="auto"/>
+              <w:right w:val="single" w:sz="4" w:space="0" w:color="auto"/>
+            </w:tcBorders>
+          </w:tcPr>
+          <w:p>
+            <w:pPr>
+              <w:rPr>
+                <w:rFonts w:hint="eastAsia"/>
+              </w:rPr>
+            </w:pPr>
+            <w:r>
+              <w:rPr>
+                <w:rFonts w:hint="eastAsia"/>
+              </w:rPr>
+              <w:t>是否有效</w:t>
+            </w:r>
+          </w:p>
+        </w:tc>
+      </w:tr>
+      <w:tr>
+        <w:tc>
+          <w:tcPr>
+            <w:tcW w:w="2854" w:type="dxa"/>
             <w:tcBorders>
               <w:top w:val="single" w:sz="4" w:space="0" w:color="auto"/>
               <w:left w:val="single" w:sz="4" w:space="0" w:color="auto"/>
@@ -2121,7 +2999,7 @@
         </w:tc>
         <w:tc>
           <w:tcPr>
-            <w:tcW w:w="4927" w:type="dxa"/>
+            <w:tcW w:w="2958" w:type="dxa"/>
             <w:tcBorders>
               <w:top w:val="single" w:sz="4" w:space="0" w:color="auto"/>
               <w:left w:val="single" w:sz="4" w:space="0" w:color="auto"/>
@@ -2136,17 +3014,28 @@
             </w:r>
           </w:p>
         </w:tc>
+        <w:tc>
+          <w:tcPr>
+            <w:tcW w:w="2484" w:type="dxa"/>
+            <w:tcBorders>
+              <w:top w:val="single" w:sz="4" w:space="0" w:color="auto"/>
+              <w:left w:val="single" w:sz="4" w:space="0" w:color="auto"/>
+              <w:bottom w:val="single" w:sz="4" w:space="0" w:color="auto"/>
+              <w:right w:val="single" w:sz="4" w:space="0" w:color="auto"/>
+            </w:tcBorders>
+          </w:tcPr>
+          <w:p>
+            <w:r>
+              <w:rPr>
+                <w:rFonts w:hint="eastAsia"/>
+              </w:rPr>
+              <w:t>备用</w:t>
+            </w:r>
+          </w:p>
+        </w:tc>
       </w:tr>
     </w:tbl>
-    <w:p>
-      <w:pPr>
-        <w:rPr>
-          <w:rFonts w:hint="eastAsia"/>
-        </w:rPr>
-      </w:pPr>
-      <w:bookmarkStart w:id="0" w:name="_GoBack"/>
-      <w:bookmarkEnd w:id="0"/>
-    </w:p>
+    <w:p/>
     <w:tbl>
       <w:tblPr>
         <w:tblW w:w="0" w:type="auto"/>
@@ -2161,31 +3050,42 @@
         <w:tblLook w:val="04A0" w:firstRow="1" w:lastRow="0" w:firstColumn="1" w:lastColumn="0" w:noHBand="0" w:noVBand="1"/>
       </w:tblPr>
       <w:tblGrid>
-        <w:gridCol w:w="4156"/>
-        <w:gridCol w:w="4140"/>
+        <w:gridCol w:w="2955"/>
+        <w:gridCol w:w="2913"/>
+        <w:gridCol w:w="2428"/>
       </w:tblGrid>
       <w:tr>
         <w:tc>
           <w:tcPr>
-            <w:tcW w:w="9854" w:type="dxa"/>
-            <w:gridSpan w:val="2"/>
-            <w:tcBorders>
-              <w:top w:val="single" w:sz="4" w:space="0" w:color="auto"/>
-              <w:left w:val="single" w:sz="4" w:space="0" w:color="auto"/>
-              <w:bottom w:val="single" w:sz="4" w:space="0" w:color="auto"/>
-              <w:right w:val="single" w:sz="4" w:space="0" w:color="auto"/>
-            </w:tcBorders>
-            <w:hideMark/>
-          </w:tcPr>
-          <w:p>
+            <w:tcW w:w="8296" w:type="dxa"/>
+            <w:gridSpan w:val="3"/>
+            <w:tcBorders>
+              <w:top w:val="single" w:sz="4" w:space="0" w:color="auto"/>
+              <w:left w:val="single" w:sz="4" w:space="0" w:color="auto"/>
+              <w:bottom w:val="single" w:sz="4" w:space="0" w:color="auto"/>
+              <w:right w:val="single" w:sz="4" w:space="0" w:color="auto"/>
+            </w:tcBorders>
+            <w:hideMark/>
+          </w:tcPr>
+          <w:p>
+            <w:pPr>
+              <w:rPr>
+                <w:rFonts w:hint="eastAsia"/>
+              </w:rPr>
+            </w:pPr>
             <w:r>
               <w:rPr>
                 <w:rFonts w:hint="eastAsia"/>
               </w:rPr>
               <w:t>表名：</w:t>
             </w:r>
-            <w:r>
-              <w:t>adaptorlabel                  //</w:t>
+            <w:proofErr w:type="spellStart"/>
+            <w:r>
+              <w:t>adaptorlabel</w:t>
+            </w:r>
+            <w:proofErr w:type="spellEnd"/>
+            <w:r>
+              <w:t xml:space="preserve">                  //</w:t>
             </w:r>
             <w:r>
               <w:rPr>
@@ -2199,7 +3099,7 @@
       <w:tr>
         <w:tc>
           <w:tcPr>
-            <w:tcW w:w="4927" w:type="dxa"/>
+            <w:tcW w:w="2955" w:type="dxa"/>
             <w:tcBorders>
               <w:top w:val="single" w:sz="4" w:space="0" w:color="auto"/>
               <w:left w:val="single" w:sz="4" w:space="0" w:color="auto"/>
@@ -2219,7 +3119,7 @@
         </w:tc>
         <w:tc>
           <w:tcPr>
-            <w:tcW w:w="4927" w:type="dxa"/>
+            <w:tcW w:w="2913" w:type="dxa"/>
             <w:tcBorders>
               <w:top w:val="single" w:sz="4" w:space="0" w:color="auto"/>
               <w:left w:val="single" w:sz="4" w:space="0" w:color="auto"/>
@@ -2237,11 +3137,35 @@
             </w:r>
           </w:p>
         </w:tc>
-      </w:tr>
-      <w:tr>
-        <w:tc>
-          <w:tcPr>
-            <w:tcW w:w="4927" w:type="dxa"/>
+        <w:tc>
+          <w:tcPr>
+            <w:tcW w:w="2428" w:type="dxa"/>
+            <w:tcBorders>
+              <w:top w:val="single" w:sz="4" w:space="0" w:color="auto"/>
+              <w:left w:val="single" w:sz="4" w:space="0" w:color="auto"/>
+              <w:bottom w:val="single" w:sz="4" w:space="0" w:color="auto"/>
+              <w:right w:val="single" w:sz="4" w:space="0" w:color="auto"/>
+            </w:tcBorders>
+          </w:tcPr>
+          <w:p>
+            <w:pPr>
+              <w:rPr>
+                <w:rFonts w:hint="eastAsia"/>
+              </w:rPr>
+            </w:pPr>
+            <w:r>
+              <w:rPr>
+                <w:rFonts w:hint="eastAsia"/>
+              </w:rPr>
+              <w:t>备注说明</w:t>
+            </w:r>
+          </w:p>
+        </w:tc>
+      </w:tr>
+      <w:tr>
+        <w:tc>
+          <w:tcPr>
+            <w:tcW w:w="2955" w:type="dxa"/>
             <w:tcBorders>
               <w:top w:val="single" w:sz="4" w:space="0" w:color="auto"/>
               <w:left w:val="single" w:sz="4" w:space="0" w:color="auto"/>
@@ -2258,68 +3182,126 @@
         </w:tc>
         <w:tc>
           <w:tcPr>
-            <w:tcW w:w="4927" w:type="dxa"/>
-            <w:tcBorders>
-              <w:top w:val="single" w:sz="4" w:space="0" w:color="auto"/>
-              <w:left w:val="single" w:sz="4" w:space="0" w:color="auto"/>
-              <w:bottom w:val="single" w:sz="4" w:space="0" w:color="auto"/>
-              <w:right w:val="single" w:sz="4" w:space="0" w:color="auto"/>
-            </w:tcBorders>
-            <w:hideMark/>
-          </w:tcPr>
-          <w:p>
-            <w:r>
-              <w:t>int(25)</w:t>
-            </w:r>
-          </w:p>
-        </w:tc>
-      </w:tr>
-      <w:tr>
-        <w:tc>
-          <w:tcPr>
-            <w:tcW w:w="4927" w:type="dxa"/>
-            <w:tcBorders>
-              <w:top w:val="single" w:sz="4" w:space="0" w:color="auto"/>
-              <w:left w:val="single" w:sz="4" w:space="0" w:color="auto"/>
-              <w:bottom w:val="single" w:sz="4" w:space="0" w:color="auto"/>
-              <w:right w:val="single" w:sz="4" w:space="0" w:color="auto"/>
-            </w:tcBorders>
-            <w:hideMark/>
-          </w:tcPr>
-          <w:p>
+            <w:tcW w:w="2913" w:type="dxa"/>
+            <w:tcBorders>
+              <w:top w:val="single" w:sz="4" w:space="0" w:color="auto"/>
+              <w:left w:val="single" w:sz="4" w:space="0" w:color="auto"/>
+              <w:bottom w:val="single" w:sz="4" w:space="0" w:color="auto"/>
+              <w:right w:val="single" w:sz="4" w:space="0" w:color="auto"/>
+            </w:tcBorders>
+            <w:hideMark/>
+          </w:tcPr>
+          <w:p>
+            <w:proofErr w:type="spellStart"/>
+            <w:r>
+              <w:t>int</w:t>
+            </w:r>
+            <w:proofErr w:type="spellEnd"/>
+            <w:r>
+              <w:t>(25)</w:t>
+            </w:r>
+          </w:p>
+        </w:tc>
+        <w:tc>
+          <w:tcPr>
+            <w:tcW w:w="2428" w:type="dxa"/>
+            <w:tcBorders>
+              <w:top w:val="single" w:sz="4" w:space="0" w:color="auto"/>
+              <w:left w:val="single" w:sz="4" w:space="0" w:color="auto"/>
+              <w:bottom w:val="single" w:sz="4" w:space="0" w:color="auto"/>
+              <w:right w:val="single" w:sz="4" w:space="0" w:color="auto"/>
+            </w:tcBorders>
+          </w:tcPr>
+          <w:p>
+            <w:r>
+              <w:rPr>
+                <w:rFonts w:hint="eastAsia"/>
+              </w:rPr>
+              <w:t>id</w:t>
+            </w:r>
+            <w:r>
+              <w:rPr>
+                <w:rFonts w:hint="eastAsia"/>
+              </w:rPr>
+              <w:t>号</w:t>
+            </w:r>
+          </w:p>
+        </w:tc>
+      </w:tr>
+      <w:tr>
+        <w:tc>
+          <w:tcPr>
+            <w:tcW w:w="2955" w:type="dxa"/>
+            <w:tcBorders>
+              <w:top w:val="single" w:sz="4" w:space="0" w:color="auto"/>
+              <w:left w:val="single" w:sz="4" w:space="0" w:color="auto"/>
+              <w:bottom w:val="single" w:sz="4" w:space="0" w:color="auto"/>
+              <w:right w:val="single" w:sz="4" w:space="0" w:color="auto"/>
+            </w:tcBorders>
+            <w:hideMark/>
+          </w:tcPr>
+          <w:p>
+            <w:proofErr w:type="spellStart"/>
             <w:r>
               <w:t>pid</w:t>
             </w:r>
-          </w:p>
-        </w:tc>
-        <w:tc>
-          <w:tcPr>
-            <w:tcW w:w="4927" w:type="dxa"/>
-            <w:tcBorders>
-              <w:top w:val="single" w:sz="4" w:space="0" w:color="auto"/>
-              <w:left w:val="single" w:sz="4" w:space="0" w:color="auto"/>
-              <w:bottom w:val="single" w:sz="4" w:space="0" w:color="auto"/>
-              <w:right w:val="single" w:sz="4" w:space="0" w:color="auto"/>
-            </w:tcBorders>
-            <w:hideMark/>
-          </w:tcPr>
-          <w:p>
-            <w:r>
-              <w:t>int(20)       //</w:t>
-            </w:r>
+            <w:proofErr w:type="spellEnd"/>
+          </w:p>
+        </w:tc>
+        <w:tc>
+          <w:tcPr>
+            <w:tcW w:w="2913" w:type="dxa"/>
+            <w:tcBorders>
+              <w:top w:val="single" w:sz="4" w:space="0" w:color="auto"/>
+              <w:left w:val="single" w:sz="4" w:space="0" w:color="auto"/>
+              <w:bottom w:val="single" w:sz="4" w:space="0" w:color="auto"/>
+              <w:right w:val="single" w:sz="4" w:space="0" w:color="auto"/>
+            </w:tcBorders>
+            <w:hideMark/>
+          </w:tcPr>
+          <w:p>
+            <w:proofErr w:type="spellStart"/>
+            <w:r>
+              <w:t>int</w:t>
+            </w:r>
+            <w:proofErr w:type="spellEnd"/>
+            <w:r>
+              <w:t xml:space="preserve">(20)       </w:t>
+            </w:r>
+          </w:p>
+        </w:tc>
+        <w:tc>
+          <w:tcPr>
+            <w:tcW w:w="2428" w:type="dxa"/>
+            <w:tcBorders>
+              <w:top w:val="single" w:sz="4" w:space="0" w:color="auto"/>
+              <w:left w:val="single" w:sz="4" w:space="0" w:color="auto"/>
+              <w:bottom w:val="single" w:sz="4" w:space="0" w:color="auto"/>
+              <w:right w:val="single" w:sz="4" w:space="0" w:color="auto"/>
+            </w:tcBorders>
+          </w:tcPr>
+          <w:p>
+            <w:proofErr w:type="gramStart"/>
             <w:r>
               <w:rPr>
                 <w:rFonts w:hint="eastAsia"/>
               </w:rPr>
               <w:t>图片外键</w:t>
             </w:r>
-          </w:p>
-        </w:tc>
-      </w:tr>
-      <w:tr>
-        <w:tc>
-          <w:tcPr>
-            <w:tcW w:w="4927" w:type="dxa"/>
+            <w:proofErr w:type="gramEnd"/>
+            <w:r>
+              <w:rPr>
+                <w:rFonts w:hint="eastAsia"/>
+              </w:rPr>
+              <w:t>id</w:t>
+            </w:r>
+          </w:p>
+        </w:tc>
+      </w:tr>
+      <w:tr>
+        <w:tc>
+          <w:tcPr>
+            <w:tcW w:w="2955" w:type="dxa"/>
             <w:tcBorders>
               <w:top w:val="single" w:sz="4" w:space="0" w:color="auto"/>
               <w:left w:val="single" w:sz="4" w:space="0" w:color="auto"/>
@@ -2336,7 +3318,7 @@
         </w:tc>
         <w:tc>
           <w:tcPr>
-            <w:tcW w:w="4927" w:type="dxa"/>
+            <w:tcW w:w="2913" w:type="dxa"/>
             <w:tcBorders>
               <w:top w:val="single" w:sz="4" w:space="0" w:color="auto"/>
               <w:left w:val="single" w:sz="4" w:space="0" w:color="auto"/>
@@ -2351,28 +3333,49 @@
             </w:r>
           </w:p>
         </w:tc>
-      </w:tr>
-      <w:tr>
-        <w:tc>
-          <w:tcPr>
-            <w:tcW w:w="4927" w:type="dxa"/>
-            <w:tcBorders>
-              <w:top w:val="single" w:sz="4" w:space="0" w:color="auto"/>
-              <w:left w:val="single" w:sz="4" w:space="0" w:color="auto"/>
-              <w:bottom w:val="single" w:sz="4" w:space="0" w:color="auto"/>
-              <w:right w:val="single" w:sz="4" w:space="0" w:color="auto"/>
-            </w:tcBorders>
-            <w:hideMark/>
-          </w:tcPr>
-          <w:p>
+        <w:tc>
+          <w:tcPr>
+            <w:tcW w:w="2428" w:type="dxa"/>
+            <w:tcBorders>
+              <w:top w:val="single" w:sz="4" w:space="0" w:color="auto"/>
+              <w:left w:val="single" w:sz="4" w:space="0" w:color="auto"/>
+              <w:bottom w:val="single" w:sz="4" w:space="0" w:color="auto"/>
+              <w:right w:val="single" w:sz="4" w:space="0" w:color="auto"/>
+            </w:tcBorders>
+          </w:tcPr>
+          <w:p>
+            <w:r>
+              <w:rPr>
+                <w:rFonts w:hint="eastAsia"/>
+              </w:rPr>
+              <w:t>标签</w:t>
+            </w:r>
+          </w:p>
+        </w:tc>
+      </w:tr>
+      <w:tr>
+        <w:tc>
+          <w:tcPr>
+            <w:tcW w:w="2955" w:type="dxa"/>
+            <w:tcBorders>
+              <w:top w:val="single" w:sz="4" w:space="0" w:color="auto"/>
+              <w:left w:val="single" w:sz="4" w:space="0" w:color="auto"/>
+              <w:bottom w:val="single" w:sz="4" w:space="0" w:color="auto"/>
+              <w:right w:val="single" w:sz="4" w:space="0" w:color="auto"/>
+            </w:tcBorders>
+            <w:hideMark/>
+          </w:tcPr>
+          <w:p>
+            <w:proofErr w:type="spellStart"/>
             <w:r>
               <w:t>confirmdate</w:t>
             </w:r>
-          </w:p>
-        </w:tc>
-        <w:tc>
-          <w:tcPr>
-            <w:tcW w:w="4927" w:type="dxa"/>
+            <w:proofErr w:type="spellEnd"/>
+          </w:p>
+        </w:tc>
+        <w:tc>
+          <w:tcPr>
+            <w:tcW w:w="2913" w:type="dxa"/>
             <w:tcBorders>
               <w:top w:val="single" w:sz="4" w:space="0" w:color="auto"/>
               <w:left w:val="single" w:sz="4" w:space="0" w:color="auto"/>
@@ -2387,11 +3390,30 @@
             </w:r>
           </w:p>
         </w:tc>
-      </w:tr>
-      <w:tr>
-        <w:tc>
-          <w:tcPr>
-            <w:tcW w:w="4927" w:type="dxa"/>
+        <w:tc>
+          <w:tcPr>
+            <w:tcW w:w="2428" w:type="dxa"/>
+            <w:tcBorders>
+              <w:top w:val="single" w:sz="4" w:space="0" w:color="auto"/>
+              <w:left w:val="single" w:sz="4" w:space="0" w:color="auto"/>
+              <w:bottom w:val="single" w:sz="4" w:space="0" w:color="auto"/>
+              <w:right w:val="single" w:sz="4" w:space="0" w:color="auto"/>
+            </w:tcBorders>
+          </w:tcPr>
+          <w:p>
+            <w:r>
+              <w:rPr>
+                <w:rFonts w:hint="eastAsia"/>
+              </w:rPr>
+              <w:t>确认标签日期</w:t>
+            </w:r>
+          </w:p>
+        </w:tc>
+      </w:tr>
+      <w:tr>
+        <w:tc>
+          <w:tcPr>
+            <w:tcW w:w="2955" w:type="dxa"/>
             <w:tcBorders>
               <w:top w:val="single" w:sz="4" w:space="0" w:color="auto"/>
               <w:left w:val="single" w:sz="4" w:space="0" w:color="auto"/>
@@ -2410,28 +3432,60 @@
         </w:tc>
         <w:tc>
           <w:tcPr>
-            <w:tcW w:w="4927" w:type="dxa"/>
-            <w:tcBorders>
-              <w:top w:val="single" w:sz="4" w:space="0" w:color="auto"/>
-              <w:left w:val="single" w:sz="4" w:space="0" w:color="auto"/>
-              <w:bottom w:val="single" w:sz="4" w:space="0" w:color="auto"/>
-              <w:right w:val="single" w:sz="4" w:space="0" w:color="auto"/>
-            </w:tcBorders>
-          </w:tcPr>
-          <w:p>
-            <w:r>
-              <w:rPr>
-                <w:rFonts w:hint="eastAsia"/>
-              </w:rPr>
-              <w:t>int(4)</w:t>
-            </w:r>
-          </w:p>
-        </w:tc>
-      </w:tr>
-      <w:tr>
-        <w:tc>
-          <w:tcPr>
-            <w:tcW w:w="4927" w:type="dxa"/>
+            <w:tcW w:w="2913" w:type="dxa"/>
+            <w:tcBorders>
+              <w:top w:val="single" w:sz="4" w:space="0" w:color="auto"/>
+              <w:left w:val="single" w:sz="4" w:space="0" w:color="auto"/>
+              <w:bottom w:val="single" w:sz="4" w:space="0" w:color="auto"/>
+              <w:right w:val="single" w:sz="4" w:space="0" w:color="auto"/>
+            </w:tcBorders>
+          </w:tcPr>
+          <w:p>
+            <w:proofErr w:type="spellStart"/>
+            <w:r>
+              <w:rPr>
+                <w:rFonts w:hint="eastAsia"/>
+              </w:rPr>
+              <w:t>int</w:t>
+            </w:r>
+            <w:proofErr w:type="spellEnd"/>
+            <w:r>
+              <w:rPr>
+                <w:rFonts w:hint="eastAsia"/>
+              </w:rPr>
+              <w:t>(4)</w:t>
+            </w:r>
+          </w:p>
+        </w:tc>
+        <w:tc>
+          <w:tcPr>
+            <w:tcW w:w="2428" w:type="dxa"/>
+            <w:tcBorders>
+              <w:top w:val="single" w:sz="4" w:space="0" w:color="auto"/>
+              <w:left w:val="single" w:sz="4" w:space="0" w:color="auto"/>
+              <w:bottom w:val="single" w:sz="4" w:space="0" w:color="auto"/>
+              <w:right w:val="single" w:sz="4" w:space="0" w:color="auto"/>
+            </w:tcBorders>
+          </w:tcPr>
+          <w:p>
+            <w:pPr>
+              <w:rPr>
+                <w:rFonts w:hint="eastAsia"/>
+              </w:rPr>
+            </w:pPr>
+            <w:r>
+              <w:rPr>
+                <w:rFonts w:hint="eastAsia"/>
+              </w:rPr>
+              <w:t>是否有效</w:t>
+            </w:r>
+          </w:p>
+        </w:tc>
+      </w:tr>
+      <w:tr>
+        <w:tc>
+          <w:tcPr>
+            <w:tcW w:w="2955" w:type="dxa"/>
             <w:tcBorders>
               <w:top w:val="single" w:sz="4" w:space="0" w:color="auto"/>
               <w:left w:val="single" w:sz="4" w:space="0" w:color="auto"/>
@@ -2448,7 +3502,7 @@
         </w:tc>
         <w:tc>
           <w:tcPr>
-            <w:tcW w:w="4927" w:type="dxa"/>
+            <w:tcW w:w="2913" w:type="dxa"/>
             <w:tcBorders>
               <w:top w:val="single" w:sz="4" w:space="0" w:color="auto"/>
               <w:left w:val="single" w:sz="4" w:space="0" w:color="auto"/>
@@ -2460,6 +3514,25 @@
           <w:p>
             <w:r>
               <w:t>varchar(10)</w:t>
+            </w:r>
+          </w:p>
+        </w:tc>
+        <w:tc>
+          <w:tcPr>
+            <w:tcW w:w="2428" w:type="dxa"/>
+            <w:tcBorders>
+              <w:top w:val="single" w:sz="4" w:space="0" w:color="auto"/>
+              <w:left w:val="single" w:sz="4" w:space="0" w:color="auto"/>
+              <w:bottom w:val="single" w:sz="4" w:space="0" w:color="auto"/>
+              <w:right w:val="single" w:sz="4" w:space="0" w:color="auto"/>
+            </w:tcBorders>
+          </w:tcPr>
+          <w:p>
+            <w:r>
+              <w:rPr>
+                <w:rFonts w:hint="eastAsia"/>
+              </w:rPr>
+              <w:t>备用</w:t>
             </w:r>
           </w:p>
         </w:tc>
@@ -2509,23 +3582,29 @@
         <w:tblLook w:val="04A0" w:firstRow="1" w:lastRow="0" w:firstColumn="1" w:lastColumn="0" w:noHBand="0" w:noVBand="1"/>
       </w:tblPr>
       <w:tblGrid>
-        <w:gridCol w:w="4149"/>
-        <w:gridCol w:w="4147"/>
+        <w:gridCol w:w="2930"/>
+        <w:gridCol w:w="2924"/>
+        <w:gridCol w:w="2442"/>
       </w:tblGrid>
       <w:tr>
         <w:tc>
           <w:tcPr>
-            <w:tcW w:w="9854" w:type="dxa"/>
-            <w:gridSpan w:val="2"/>
-            <w:tcBorders>
-              <w:top w:val="single" w:sz="4" w:space="0" w:color="auto"/>
-              <w:left w:val="single" w:sz="4" w:space="0" w:color="auto"/>
-              <w:bottom w:val="single" w:sz="4" w:space="0" w:color="auto"/>
-              <w:right w:val="single" w:sz="4" w:space="0" w:color="auto"/>
-            </w:tcBorders>
-            <w:hideMark/>
-          </w:tcPr>
-          <w:p>
+            <w:tcW w:w="8296" w:type="dxa"/>
+            <w:gridSpan w:val="3"/>
+            <w:tcBorders>
+              <w:top w:val="single" w:sz="4" w:space="0" w:color="auto"/>
+              <w:left w:val="single" w:sz="4" w:space="0" w:color="auto"/>
+              <w:bottom w:val="single" w:sz="4" w:space="0" w:color="auto"/>
+              <w:right w:val="single" w:sz="4" w:space="0" w:color="auto"/>
+            </w:tcBorders>
+            <w:hideMark/>
+          </w:tcPr>
+          <w:p>
+            <w:pPr>
+              <w:rPr>
+                <w:rFonts w:hint="eastAsia"/>
+              </w:rPr>
+            </w:pPr>
             <w:r>
               <w:rPr>
                 <w:rFonts w:hint="eastAsia"/>
@@ -2547,7 +3626,7 @@
       <w:tr>
         <w:tc>
           <w:tcPr>
-            <w:tcW w:w="4927" w:type="dxa"/>
+            <w:tcW w:w="2930" w:type="dxa"/>
             <w:tcBorders>
               <w:top w:val="single" w:sz="4" w:space="0" w:color="auto"/>
               <w:left w:val="single" w:sz="4" w:space="0" w:color="auto"/>
@@ -2567,7 +3646,7 @@
         </w:tc>
         <w:tc>
           <w:tcPr>
-            <w:tcW w:w="4927" w:type="dxa"/>
+            <w:tcW w:w="2924" w:type="dxa"/>
             <w:tcBorders>
               <w:top w:val="single" w:sz="4" w:space="0" w:color="auto"/>
               <w:left w:val="single" w:sz="4" w:space="0" w:color="auto"/>
@@ -2585,47 +3664,103 @@
             </w:r>
           </w:p>
         </w:tc>
-      </w:tr>
-      <w:tr>
-        <w:tc>
-          <w:tcPr>
-            <w:tcW w:w="4927" w:type="dxa"/>
-            <w:tcBorders>
-              <w:top w:val="single" w:sz="4" w:space="0" w:color="auto"/>
-              <w:left w:val="single" w:sz="4" w:space="0" w:color="auto"/>
-              <w:bottom w:val="single" w:sz="4" w:space="0" w:color="auto"/>
-              <w:right w:val="single" w:sz="4" w:space="0" w:color="auto"/>
-            </w:tcBorders>
-            <w:hideMark/>
-          </w:tcPr>
-          <w:p>
+        <w:tc>
+          <w:tcPr>
+            <w:tcW w:w="2442" w:type="dxa"/>
+            <w:tcBorders>
+              <w:top w:val="single" w:sz="4" w:space="0" w:color="auto"/>
+              <w:left w:val="single" w:sz="4" w:space="0" w:color="auto"/>
+              <w:bottom w:val="single" w:sz="4" w:space="0" w:color="auto"/>
+              <w:right w:val="single" w:sz="4" w:space="0" w:color="auto"/>
+            </w:tcBorders>
+          </w:tcPr>
+          <w:p>
+            <w:pPr>
+              <w:rPr>
+                <w:rFonts w:hint="eastAsia"/>
+              </w:rPr>
+            </w:pPr>
+            <w:r>
+              <w:rPr>
+                <w:rFonts w:hint="eastAsia"/>
+              </w:rPr>
+              <w:t>备注说明</w:t>
+            </w:r>
+          </w:p>
+        </w:tc>
+      </w:tr>
+      <w:tr>
+        <w:tc>
+          <w:tcPr>
+            <w:tcW w:w="2930" w:type="dxa"/>
+            <w:tcBorders>
+              <w:top w:val="single" w:sz="4" w:space="0" w:color="auto"/>
+              <w:left w:val="single" w:sz="4" w:space="0" w:color="auto"/>
+              <w:bottom w:val="single" w:sz="4" w:space="0" w:color="auto"/>
+              <w:right w:val="single" w:sz="4" w:space="0" w:color="auto"/>
+            </w:tcBorders>
+            <w:hideMark/>
+          </w:tcPr>
+          <w:p>
+            <w:proofErr w:type="spellStart"/>
             <w:r>
               <w:t>sid</w:t>
             </w:r>
-          </w:p>
-        </w:tc>
-        <w:tc>
-          <w:tcPr>
-            <w:tcW w:w="4927" w:type="dxa"/>
-            <w:tcBorders>
-              <w:top w:val="single" w:sz="4" w:space="0" w:color="auto"/>
-              <w:left w:val="single" w:sz="4" w:space="0" w:color="auto"/>
-              <w:bottom w:val="single" w:sz="4" w:space="0" w:color="auto"/>
-              <w:right w:val="single" w:sz="4" w:space="0" w:color="auto"/>
-            </w:tcBorders>
-            <w:hideMark/>
-          </w:tcPr>
-          <w:p>
-            <w:r>
-              <w:t>int(16)</w:t>
-            </w:r>
-          </w:p>
-        </w:tc>
-      </w:tr>
-      <w:tr>
-        <w:tc>
-          <w:tcPr>
-            <w:tcW w:w="4927" w:type="dxa"/>
+            <w:proofErr w:type="spellEnd"/>
+          </w:p>
+        </w:tc>
+        <w:tc>
+          <w:tcPr>
+            <w:tcW w:w="2924" w:type="dxa"/>
+            <w:tcBorders>
+              <w:top w:val="single" w:sz="4" w:space="0" w:color="auto"/>
+              <w:left w:val="single" w:sz="4" w:space="0" w:color="auto"/>
+              <w:bottom w:val="single" w:sz="4" w:space="0" w:color="auto"/>
+              <w:right w:val="single" w:sz="4" w:space="0" w:color="auto"/>
+            </w:tcBorders>
+            <w:hideMark/>
+          </w:tcPr>
+          <w:p>
+            <w:proofErr w:type="spellStart"/>
+            <w:r>
+              <w:t>int</w:t>
+            </w:r>
+            <w:proofErr w:type="spellEnd"/>
+            <w:r>
+              <w:t>(16)</w:t>
+            </w:r>
+          </w:p>
+        </w:tc>
+        <w:tc>
+          <w:tcPr>
+            <w:tcW w:w="2442" w:type="dxa"/>
+            <w:tcBorders>
+              <w:top w:val="single" w:sz="4" w:space="0" w:color="auto"/>
+              <w:left w:val="single" w:sz="4" w:space="0" w:color="auto"/>
+              <w:bottom w:val="single" w:sz="4" w:space="0" w:color="auto"/>
+              <w:right w:val="single" w:sz="4" w:space="0" w:color="auto"/>
+            </w:tcBorders>
+          </w:tcPr>
+          <w:p>
+            <w:r>
+              <w:rPr>
+                <w:rFonts w:hint="eastAsia"/>
+              </w:rPr>
+              <w:t>id</w:t>
+            </w:r>
+            <w:r>
+              <w:rPr>
+                <w:rFonts w:hint="eastAsia"/>
+              </w:rPr>
+              <w:t>号</w:t>
+            </w:r>
+          </w:p>
+        </w:tc>
+      </w:tr>
+      <w:tr>
+        <w:tc>
+          <w:tcPr>
+            <w:tcW w:w="2930" w:type="dxa"/>
             <w:tcBorders>
               <w:top w:val="single" w:sz="4" w:space="0" w:color="auto"/>
               <w:left w:val="single" w:sz="4" w:space="0" w:color="auto"/>
@@ -2642,32 +3777,52 @@
         </w:tc>
         <w:tc>
           <w:tcPr>
-            <w:tcW w:w="4927" w:type="dxa"/>
-            <w:tcBorders>
-              <w:top w:val="single" w:sz="4" w:space="0" w:color="auto"/>
-              <w:left w:val="single" w:sz="4" w:space="0" w:color="auto"/>
-              <w:bottom w:val="single" w:sz="4" w:space="0" w:color="auto"/>
-              <w:right w:val="single" w:sz="4" w:space="0" w:color="auto"/>
-            </w:tcBorders>
-            <w:hideMark/>
-          </w:tcPr>
-          <w:p>
-            <w:r>
-              <w:t>int(16)     //</w:t>
-            </w:r>
+            <w:tcW w:w="2924" w:type="dxa"/>
+            <w:tcBorders>
+              <w:top w:val="single" w:sz="4" w:space="0" w:color="auto"/>
+              <w:left w:val="single" w:sz="4" w:space="0" w:color="auto"/>
+              <w:bottom w:val="single" w:sz="4" w:space="0" w:color="auto"/>
+              <w:right w:val="single" w:sz="4" w:space="0" w:color="auto"/>
+            </w:tcBorders>
+            <w:hideMark/>
+          </w:tcPr>
+          <w:p>
+            <w:proofErr w:type="spellStart"/>
+            <w:r>
+              <w:t>int</w:t>
+            </w:r>
+            <w:proofErr w:type="spellEnd"/>
+            <w:r>
+              <w:t xml:space="preserve">(16)    </w:t>
+            </w:r>
+          </w:p>
+        </w:tc>
+        <w:tc>
+          <w:tcPr>
+            <w:tcW w:w="2442" w:type="dxa"/>
+            <w:tcBorders>
+              <w:top w:val="single" w:sz="4" w:space="0" w:color="auto"/>
+              <w:left w:val="single" w:sz="4" w:space="0" w:color="auto"/>
+              <w:bottom w:val="single" w:sz="4" w:space="0" w:color="auto"/>
+              <w:right w:val="single" w:sz="4" w:space="0" w:color="auto"/>
+            </w:tcBorders>
+          </w:tcPr>
+          <w:p>
+            <w:proofErr w:type="gramStart"/>
             <w:r>
               <w:rPr>
                 <w:rFonts w:hint="eastAsia"/>
               </w:rPr>
               <w:t>志愿者外键</w:t>
             </w:r>
-          </w:p>
-        </w:tc>
-      </w:tr>
-      <w:tr>
-        <w:tc>
-          <w:tcPr>
-            <w:tcW w:w="4927" w:type="dxa"/>
+            <w:proofErr w:type="gramEnd"/>
+          </w:p>
+        </w:tc>
+      </w:tr>
+      <w:tr>
+        <w:tc>
+          <w:tcPr>
+            <w:tcW w:w="2930" w:type="dxa"/>
             <w:tcBorders>
               <w:top w:val="single" w:sz="4" w:space="0" w:color="auto"/>
               <w:left w:val="single" w:sz="4" w:space="0" w:color="auto"/>
@@ -2684,7 +3839,7 @@
         </w:tc>
         <w:tc>
           <w:tcPr>
-            <w:tcW w:w="4927" w:type="dxa"/>
+            <w:tcW w:w="2924" w:type="dxa"/>
             <w:tcBorders>
               <w:top w:val="single" w:sz="4" w:space="0" w:color="auto"/>
               <w:left w:val="single" w:sz="4" w:space="0" w:color="auto"/>
@@ -2699,28 +3854,49 @@
             </w:r>
           </w:p>
         </w:tc>
-      </w:tr>
-      <w:tr>
-        <w:tc>
-          <w:tcPr>
-            <w:tcW w:w="4927" w:type="dxa"/>
-            <w:tcBorders>
-              <w:top w:val="single" w:sz="4" w:space="0" w:color="auto"/>
-              <w:left w:val="single" w:sz="4" w:space="0" w:color="auto"/>
-              <w:bottom w:val="single" w:sz="4" w:space="0" w:color="auto"/>
-              <w:right w:val="single" w:sz="4" w:space="0" w:color="auto"/>
-            </w:tcBorders>
-            <w:hideMark/>
-          </w:tcPr>
-          <w:p>
+        <w:tc>
+          <w:tcPr>
+            <w:tcW w:w="2442" w:type="dxa"/>
+            <w:tcBorders>
+              <w:top w:val="single" w:sz="4" w:space="0" w:color="auto"/>
+              <w:left w:val="single" w:sz="4" w:space="0" w:color="auto"/>
+              <w:bottom w:val="single" w:sz="4" w:space="0" w:color="auto"/>
+              <w:right w:val="single" w:sz="4" w:space="0" w:color="auto"/>
+            </w:tcBorders>
+          </w:tcPr>
+          <w:p>
+            <w:r>
+              <w:rPr>
+                <w:rFonts w:hint="eastAsia"/>
+              </w:rPr>
+              <w:t>分数</w:t>
+            </w:r>
+          </w:p>
+        </w:tc>
+      </w:tr>
+      <w:tr>
+        <w:tc>
+          <w:tcPr>
+            <w:tcW w:w="2930" w:type="dxa"/>
+            <w:tcBorders>
+              <w:top w:val="single" w:sz="4" w:space="0" w:color="auto"/>
+              <w:left w:val="single" w:sz="4" w:space="0" w:color="auto"/>
+              <w:bottom w:val="single" w:sz="4" w:space="0" w:color="auto"/>
+              <w:right w:val="single" w:sz="4" w:space="0" w:color="auto"/>
+            </w:tcBorders>
+            <w:hideMark/>
+          </w:tcPr>
+          <w:p>
+            <w:proofErr w:type="spellStart"/>
             <w:r>
               <w:t>updatedate</w:t>
             </w:r>
-          </w:p>
-        </w:tc>
-        <w:tc>
-          <w:tcPr>
-            <w:tcW w:w="4927" w:type="dxa"/>
+            <w:proofErr w:type="spellEnd"/>
+          </w:p>
+        </w:tc>
+        <w:tc>
+          <w:tcPr>
+            <w:tcW w:w="2924" w:type="dxa"/>
             <w:tcBorders>
               <w:top w:val="single" w:sz="4" w:space="0" w:color="auto"/>
               <w:left w:val="single" w:sz="4" w:space="0" w:color="auto"/>
@@ -2735,11 +3911,30 @@
             </w:r>
           </w:p>
         </w:tc>
-      </w:tr>
-      <w:tr>
-        <w:tc>
-          <w:tcPr>
-            <w:tcW w:w="4927" w:type="dxa"/>
+        <w:tc>
+          <w:tcPr>
+            <w:tcW w:w="2442" w:type="dxa"/>
+            <w:tcBorders>
+              <w:top w:val="single" w:sz="4" w:space="0" w:color="auto"/>
+              <w:left w:val="single" w:sz="4" w:space="0" w:color="auto"/>
+              <w:bottom w:val="single" w:sz="4" w:space="0" w:color="auto"/>
+              <w:right w:val="single" w:sz="4" w:space="0" w:color="auto"/>
+            </w:tcBorders>
+          </w:tcPr>
+          <w:p>
+            <w:r>
+              <w:rPr>
+                <w:rFonts w:hint="eastAsia"/>
+              </w:rPr>
+              <w:t>更新日期</w:t>
+            </w:r>
+          </w:p>
+        </w:tc>
+      </w:tr>
+      <w:tr>
+        <w:tc>
+          <w:tcPr>
+            <w:tcW w:w="2930" w:type="dxa"/>
             <w:tcBorders>
               <w:top w:val="single" w:sz="4" w:space="0" w:color="auto"/>
               <w:left w:val="single" w:sz="4" w:space="0" w:color="auto"/>
@@ -2758,28 +3953,60 @@
         </w:tc>
         <w:tc>
           <w:tcPr>
-            <w:tcW w:w="4927" w:type="dxa"/>
-            <w:tcBorders>
-              <w:top w:val="single" w:sz="4" w:space="0" w:color="auto"/>
-              <w:left w:val="single" w:sz="4" w:space="0" w:color="auto"/>
-              <w:bottom w:val="single" w:sz="4" w:space="0" w:color="auto"/>
-              <w:right w:val="single" w:sz="4" w:space="0" w:color="auto"/>
-            </w:tcBorders>
-          </w:tcPr>
-          <w:p>
-            <w:r>
-              <w:rPr>
-                <w:rFonts w:hint="eastAsia"/>
-              </w:rPr>
-              <w:t>int(4)</w:t>
-            </w:r>
-          </w:p>
-        </w:tc>
-      </w:tr>
-      <w:tr>
-        <w:tc>
-          <w:tcPr>
-            <w:tcW w:w="4927" w:type="dxa"/>
+            <w:tcW w:w="2924" w:type="dxa"/>
+            <w:tcBorders>
+              <w:top w:val="single" w:sz="4" w:space="0" w:color="auto"/>
+              <w:left w:val="single" w:sz="4" w:space="0" w:color="auto"/>
+              <w:bottom w:val="single" w:sz="4" w:space="0" w:color="auto"/>
+              <w:right w:val="single" w:sz="4" w:space="0" w:color="auto"/>
+            </w:tcBorders>
+          </w:tcPr>
+          <w:p>
+            <w:proofErr w:type="spellStart"/>
+            <w:r>
+              <w:rPr>
+                <w:rFonts w:hint="eastAsia"/>
+              </w:rPr>
+              <w:t>int</w:t>
+            </w:r>
+            <w:proofErr w:type="spellEnd"/>
+            <w:r>
+              <w:rPr>
+                <w:rFonts w:hint="eastAsia"/>
+              </w:rPr>
+              <w:t>(4)</w:t>
+            </w:r>
+          </w:p>
+        </w:tc>
+        <w:tc>
+          <w:tcPr>
+            <w:tcW w:w="2442" w:type="dxa"/>
+            <w:tcBorders>
+              <w:top w:val="single" w:sz="4" w:space="0" w:color="auto"/>
+              <w:left w:val="single" w:sz="4" w:space="0" w:color="auto"/>
+              <w:bottom w:val="single" w:sz="4" w:space="0" w:color="auto"/>
+              <w:right w:val="single" w:sz="4" w:space="0" w:color="auto"/>
+            </w:tcBorders>
+          </w:tcPr>
+          <w:p>
+            <w:pPr>
+              <w:rPr>
+                <w:rFonts w:hint="eastAsia"/>
+              </w:rPr>
+            </w:pPr>
+            <w:r>
+              <w:rPr>
+                <w:rFonts w:hint="eastAsia"/>
+              </w:rPr>
+              <w:t>是否有效</w:t>
+            </w:r>
+          </w:p>
+        </w:tc>
+      </w:tr>
+      <w:tr>
+        <w:tc>
+          <w:tcPr>
+            <w:tcW w:w="2930" w:type="dxa"/>
             <w:tcBorders>
               <w:top w:val="single" w:sz="4" w:space="0" w:color="auto"/>
               <w:left w:val="single" w:sz="4" w:space="0" w:color="auto"/>
@@ -2796,7 +4023,7 @@
         </w:tc>
         <w:tc>
           <w:tcPr>
-            <w:tcW w:w="4927" w:type="dxa"/>
+            <w:tcW w:w="2924" w:type="dxa"/>
             <w:tcBorders>
               <w:top w:val="single" w:sz="4" w:space="0" w:color="auto"/>
               <w:left w:val="single" w:sz="4" w:space="0" w:color="auto"/>
@@ -2808,6 +4035,25 @@
           <w:p>
             <w:r>
               <w:t>varchar(10)</w:t>
+            </w:r>
+          </w:p>
+        </w:tc>
+        <w:tc>
+          <w:tcPr>
+            <w:tcW w:w="2442" w:type="dxa"/>
+            <w:tcBorders>
+              <w:top w:val="single" w:sz="4" w:space="0" w:color="auto"/>
+              <w:left w:val="single" w:sz="4" w:space="0" w:color="auto"/>
+              <w:bottom w:val="single" w:sz="4" w:space="0" w:color="auto"/>
+              <w:right w:val="single" w:sz="4" w:space="0" w:color="auto"/>
+            </w:tcBorders>
+          </w:tcPr>
+          <w:p>
+            <w:r>
+              <w:rPr>
+                <w:rFonts w:hint="eastAsia"/>
+              </w:rPr>
+              <w:t>备用</w:t>
             </w:r>
           </w:p>
         </w:tc>
@@ -2837,23 +4083,29 @@
         <w:tblLook w:val="04A0" w:firstRow="1" w:lastRow="0" w:firstColumn="1" w:lastColumn="0" w:noHBand="0" w:noVBand="1"/>
       </w:tblPr>
       <w:tblGrid>
-        <w:gridCol w:w="4110"/>
-        <w:gridCol w:w="4186"/>
+        <w:gridCol w:w="2788"/>
+        <w:gridCol w:w="2987"/>
+        <w:gridCol w:w="2521"/>
       </w:tblGrid>
       <w:tr>
         <w:tc>
           <w:tcPr>
             <w:tcW w:w="8296" w:type="dxa"/>
-            <w:gridSpan w:val="2"/>
-            <w:tcBorders>
-              <w:top w:val="single" w:sz="4" w:space="0" w:color="auto"/>
-              <w:left w:val="single" w:sz="4" w:space="0" w:color="auto"/>
-              <w:bottom w:val="single" w:sz="4" w:space="0" w:color="auto"/>
-              <w:right w:val="single" w:sz="4" w:space="0" w:color="auto"/>
-            </w:tcBorders>
-            <w:hideMark/>
-          </w:tcPr>
-          <w:p>
+            <w:gridSpan w:val="3"/>
+            <w:tcBorders>
+              <w:top w:val="single" w:sz="4" w:space="0" w:color="auto"/>
+              <w:left w:val="single" w:sz="4" w:space="0" w:color="auto"/>
+              <w:bottom w:val="single" w:sz="4" w:space="0" w:color="auto"/>
+              <w:right w:val="single" w:sz="4" w:space="0" w:color="auto"/>
+            </w:tcBorders>
+            <w:hideMark/>
+          </w:tcPr>
+          <w:p>
+            <w:pPr>
+              <w:rPr>
+                <w:rFonts w:hint="eastAsia"/>
+              </w:rPr>
+            </w:pPr>
             <w:r>
               <w:rPr>
                 <w:rFonts w:hint="eastAsia"/>
@@ -2875,7 +4127,7 @@
       <w:tr>
         <w:tc>
           <w:tcPr>
-            <w:tcW w:w="4927" w:type="dxa"/>
+            <w:tcW w:w="2788" w:type="dxa"/>
             <w:tcBorders>
               <w:top w:val="single" w:sz="4" w:space="0" w:color="auto"/>
               <w:left w:val="single" w:sz="4" w:space="0" w:color="auto"/>
@@ -2895,7 +4147,7 @@
         </w:tc>
         <w:tc>
           <w:tcPr>
-            <w:tcW w:w="4927" w:type="dxa"/>
+            <w:tcW w:w="2987" w:type="dxa"/>
             <w:tcBorders>
               <w:top w:val="single" w:sz="4" w:space="0" w:color="auto"/>
               <w:left w:val="single" w:sz="4" w:space="0" w:color="auto"/>
@@ -2913,47 +4165,109 @@
             </w:r>
           </w:p>
         </w:tc>
-      </w:tr>
-      <w:tr>
-        <w:tc>
-          <w:tcPr>
-            <w:tcW w:w="4927" w:type="dxa"/>
-            <w:tcBorders>
-              <w:top w:val="single" w:sz="4" w:space="0" w:color="auto"/>
-              <w:left w:val="single" w:sz="4" w:space="0" w:color="auto"/>
-              <w:bottom w:val="single" w:sz="4" w:space="0" w:color="auto"/>
-              <w:right w:val="single" w:sz="4" w:space="0" w:color="auto"/>
-            </w:tcBorders>
-            <w:hideMark/>
-          </w:tcPr>
-          <w:p>
+        <w:tc>
+          <w:tcPr>
+            <w:tcW w:w="2521" w:type="dxa"/>
+            <w:tcBorders>
+              <w:top w:val="single" w:sz="4" w:space="0" w:color="auto"/>
+              <w:left w:val="single" w:sz="4" w:space="0" w:color="auto"/>
+              <w:bottom w:val="single" w:sz="4" w:space="0" w:color="auto"/>
+              <w:right w:val="single" w:sz="4" w:space="0" w:color="auto"/>
+            </w:tcBorders>
+          </w:tcPr>
+          <w:p>
+            <w:pPr>
+              <w:rPr>
+                <w:rFonts w:hint="eastAsia"/>
+              </w:rPr>
+            </w:pPr>
+            <w:r>
+              <w:rPr>
+                <w:rFonts w:hint="eastAsia"/>
+              </w:rPr>
+              <w:t>备注说明</w:t>
+            </w:r>
+          </w:p>
+        </w:tc>
+      </w:tr>
+      <w:tr>
+        <w:tc>
+          <w:tcPr>
+            <w:tcW w:w="2788" w:type="dxa"/>
+            <w:tcBorders>
+              <w:top w:val="single" w:sz="4" w:space="0" w:color="auto"/>
+              <w:left w:val="single" w:sz="4" w:space="0" w:color="auto"/>
+              <w:bottom w:val="single" w:sz="4" w:space="0" w:color="auto"/>
+              <w:right w:val="single" w:sz="4" w:space="0" w:color="auto"/>
+            </w:tcBorders>
+            <w:hideMark/>
+          </w:tcPr>
+          <w:p>
+            <w:proofErr w:type="spellStart"/>
             <w:r>
               <w:t>iid</w:t>
             </w:r>
-          </w:p>
-        </w:tc>
-        <w:tc>
-          <w:tcPr>
-            <w:tcW w:w="4927" w:type="dxa"/>
-            <w:tcBorders>
-              <w:top w:val="single" w:sz="4" w:space="0" w:color="auto"/>
-              <w:left w:val="single" w:sz="4" w:space="0" w:color="auto"/>
-              <w:bottom w:val="single" w:sz="4" w:space="0" w:color="auto"/>
-              <w:right w:val="single" w:sz="4" w:space="0" w:color="auto"/>
-            </w:tcBorders>
-            <w:hideMark/>
-          </w:tcPr>
-          <w:p>
-            <w:r>
-              <w:t>int(16)</w:t>
-            </w:r>
-          </w:p>
-        </w:tc>
-      </w:tr>
-      <w:tr>
-        <w:tc>
-          <w:tcPr>
-            <w:tcW w:w="4927" w:type="dxa"/>
+            <w:proofErr w:type="spellEnd"/>
+          </w:p>
+        </w:tc>
+        <w:tc>
+          <w:tcPr>
+            <w:tcW w:w="2987" w:type="dxa"/>
+            <w:tcBorders>
+              <w:top w:val="single" w:sz="4" w:space="0" w:color="auto"/>
+              <w:left w:val="single" w:sz="4" w:space="0" w:color="auto"/>
+              <w:bottom w:val="single" w:sz="4" w:space="0" w:color="auto"/>
+              <w:right w:val="single" w:sz="4" w:space="0" w:color="auto"/>
+            </w:tcBorders>
+            <w:hideMark/>
+          </w:tcPr>
+          <w:p>
+            <w:proofErr w:type="spellStart"/>
+            <w:r>
+              <w:t>int</w:t>
+            </w:r>
+            <w:proofErr w:type="spellEnd"/>
+            <w:r>
+              <w:t>(16)</w:t>
+            </w:r>
+          </w:p>
+        </w:tc>
+        <w:tc>
+          <w:tcPr>
+            <w:tcW w:w="2521" w:type="dxa"/>
+            <w:tcBorders>
+              <w:top w:val="single" w:sz="4" w:space="0" w:color="auto"/>
+              <w:left w:val="single" w:sz="4" w:space="0" w:color="auto"/>
+              <w:bottom w:val="single" w:sz="4" w:space="0" w:color="auto"/>
+              <w:right w:val="single" w:sz="4" w:space="0" w:color="auto"/>
+            </w:tcBorders>
+          </w:tcPr>
+          <w:p>
+            <w:r>
+              <w:rPr>
+                <w:rFonts w:hint="eastAsia"/>
+              </w:rPr>
+              <w:t>兴趣</w:t>
+            </w:r>
+            <w:r>
+              <w:rPr>
+                <w:rFonts w:hint="eastAsia"/>
+              </w:rPr>
+              <w:t>id</w:t>
+            </w:r>
+            <w:r>
+              <w:rPr>
+                <w:rFonts w:hint="eastAsia"/>
+              </w:rPr>
+              <w:t>号</w:t>
+            </w:r>
+          </w:p>
+        </w:tc>
+      </w:tr>
+      <w:tr>
+        <w:tc>
+          <w:tcPr>
+            <w:tcW w:w="2788" w:type="dxa"/>
             <w:tcBorders>
               <w:top w:val="single" w:sz="4" w:space="0" w:color="auto"/>
               <w:left w:val="single" w:sz="4" w:space="0" w:color="auto"/>
@@ -2970,32 +4284,52 @@
         </w:tc>
         <w:tc>
           <w:tcPr>
-            <w:tcW w:w="4927" w:type="dxa"/>
-            <w:tcBorders>
-              <w:top w:val="single" w:sz="4" w:space="0" w:color="auto"/>
-              <w:left w:val="single" w:sz="4" w:space="0" w:color="auto"/>
-              <w:bottom w:val="single" w:sz="4" w:space="0" w:color="auto"/>
-              <w:right w:val="single" w:sz="4" w:space="0" w:color="auto"/>
-            </w:tcBorders>
-            <w:hideMark/>
-          </w:tcPr>
-          <w:p>
-            <w:r>
-              <w:t>int(16)     //</w:t>
-            </w:r>
+            <w:tcW w:w="2987" w:type="dxa"/>
+            <w:tcBorders>
+              <w:top w:val="single" w:sz="4" w:space="0" w:color="auto"/>
+              <w:left w:val="single" w:sz="4" w:space="0" w:color="auto"/>
+              <w:bottom w:val="single" w:sz="4" w:space="0" w:color="auto"/>
+              <w:right w:val="single" w:sz="4" w:space="0" w:color="auto"/>
+            </w:tcBorders>
+            <w:hideMark/>
+          </w:tcPr>
+          <w:p>
+            <w:proofErr w:type="spellStart"/>
+            <w:r>
+              <w:t>int</w:t>
+            </w:r>
+            <w:proofErr w:type="spellEnd"/>
+            <w:r>
+              <w:t xml:space="preserve">(16)    </w:t>
+            </w:r>
+          </w:p>
+        </w:tc>
+        <w:tc>
+          <w:tcPr>
+            <w:tcW w:w="2521" w:type="dxa"/>
+            <w:tcBorders>
+              <w:top w:val="single" w:sz="4" w:space="0" w:color="auto"/>
+              <w:left w:val="single" w:sz="4" w:space="0" w:color="auto"/>
+              <w:bottom w:val="single" w:sz="4" w:space="0" w:color="auto"/>
+              <w:right w:val="single" w:sz="4" w:space="0" w:color="auto"/>
+            </w:tcBorders>
+          </w:tcPr>
+          <w:p>
+            <w:proofErr w:type="gramStart"/>
             <w:r>
               <w:rPr>
                 <w:rFonts w:hint="eastAsia"/>
               </w:rPr>
               <w:t>志愿者外键</w:t>
             </w:r>
-          </w:p>
-        </w:tc>
-      </w:tr>
-      <w:tr>
-        <w:tc>
-          <w:tcPr>
-            <w:tcW w:w="4927" w:type="dxa"/>
+            <w:proofErr w:type="gramEnd"/>
+          </w:p>
+        </w:tc>
+      </w:tr>
+      <w:tr>
+        <w:tc>
+          <w:tcPr>
+            <w:tcW w:w="2788" w:type="dxa"/>
             <w:tcBorders>
               <w:top w:val="single" w:sz="4" w:space="0" w:color="auto"/>
               <w:left w:val="single" w:sz="4" w:space="0" w:color="auto"/>
@@ -3012,7 +4346,7 @@
         </w:tc>
         <w:tc>
           <w:tcPr>
-            <w:tcW w:w="4927" w:type="dxa"/>
+            <w:tcW w:w="2987" w:type="dxa"/>
             <w:tcBorders>
               <w:top w:val="single" w:sz="4" w:space="0" w:color="auto"/>
               <w:left w:val="single" w:sz="4" w:space="0" w:color="auto"/>
@@ -3027,11 +4361,30 @@
             </w:r>
           </w:p>
         </w:tc>
-      </w:tr>
-      <w:tr>
-        <w:tc>
-          <w:tcPr>
-            <w:tcW w:w="4927" w:type="dxa"/>
+        <w:tc>
+          <w:tcPr>
+            <w:tcW w:w="2521" w:type="dxa"/>
+            <w:tcBorders>
+              <w:top w:val="single" w:sz="4" w:space="0" w:color="auto"/>
+              <w:left w:val="single" w:sz="4" w:space="0" w:color="auto"/>
+              <w:bottom w:val="single" w:sz="4" w:space="0" w:color="auto"/>
+              <w:right w:val="single" w:sz="4" w:space="0" w:color="auto"/>
+            </w:tcBorders>
+          </w:tcPr>
+          <w:p>
+            <w:r>
+              <w:rPr>
+                <w:rFonts w:hint="eastAsia"/>
+              </w:rPr>
+              <w:t>兴趣说明</w:t>
+            </w:r>
+          </w:p>
+        </w:tc>
+      </w:tr>
+      <w:tr>
+        <w:tc>
+          <w:tcPr>
+            <w:tcW w:w="2788" w:type="dxa"/>
             <w:tcBorders>
               <w:top w:val="single" w:sz="4" w:space="0" w:color="auto"/>
               <w:left w:val="single" w:sz="4" w:space="0" w:color="auto"/>
@@ -3050,28 +4403,60 @@
         </w:tc>
         <w:tc>
           <w:tcPr>
-            <w:tcW w:w="4927" w:type="dxa"/>
-            <w:tcBorders>
-              <w:top w:val="single" w:sz="4" w:space="0" w:color="auto"/>
-              <w:left w:val="single" w:sz="4" w:space="0" w:color="auto"/>
-              <w:bottom w:val="single" w:sz="4" w:space="0" w:color="auto"/>
-              <w:right w:val="single" w:sz="4" w:space="0" w:color="auto"/>
-            </w:tcBorders>
-          </w:tcPr>
-          <w:p>
-            <w:r>
-              <w:rPr>
-                <w:rFonts w:hint="eastAsia"/>
-              </w:rPr>
-              <w:t>int(4)</w:t>
-            </w:r>
-          </w:p>
-        </w:tc>
-      </w:tr>
-      <w:tr>
-        <w:tc>
-          <w:tcPr>
-            <w:tcW w:w="4927" w:type="dxa"/>
+            <w:tcW w:w="2987" w:type="dxa"/>
+            <w:tcBorders>
+              <w:top w:val="single" w:sz="4" w:space="0" w:color="auto"/>
+              <w:left w:val="single" w:sz="4" w:space="0" w:color="auto"/>
+              <w:bottom w:val="single" w:sz="4" w:space="0" w:color="auto"/>
+              <w:right w:val="single" w:sz="4" w:space="0" w:color="auto"/>
+            </w:tcBorders>
+          </w:tcPr>
+          <w:p>
+            <w:proofErr w:type="spellStart"/>
+            <w:r>
+              <w:rPr>
+                <w:rFonts w:hint="eastAsia"/>
+              </w:rPr>
+              <w:t>int</w:t>
+            </w:r>
+            <w:proofErr w:type="spellEnd"/>
+            <w:r>
+              <w:rPr>
+                <w:rFonts w:hint="eastAsia"/>
+              </w:rPr>
+              <w:t>(4)</w:t>
+            </w:r>
+          </w:p>
+        </w:tc>
+        <w:tc>
+          <w:tcPr>
+            <w:tcW w:w="2521" w:type="dxa"/>
+            <w:tcBorders>
+              <w:top w:val="single" w:sz="4" w:space="0" w:color="auto"/>
+              <w:left w:val="single" w:sz="4" w:space="0" w:color="auto"/>
+              <w:bottom w:val="single" w:sz="4" w:space="0" w:color="auto"/>
+              <w:right w:val="single" w:sz="4" w:space="0" w:color="auto"/>
+            </w:tcBorders>
+          </w:tcPr>
+          <w:p>
+            <w:pPr>
+              <w:rPr>
+                <w:rFonts w:hint="eastAsia"/>
+              </w:rPr>
+            </w:pPr>
+            <w:r>
+              <w:rPr>
+                <w:rFonts w:hint="eastAsia"/>
+              </w:rPr>
+              <w:t>是否有效</w:t>
+            </w:r>
+          </w:p>
+        </w:tc>
+      </w:tr>
+      <w:tr>
+        <w:tc>
+          <w:tcPr>
+            <w:tcW w:w="2788" w:type="dxa"/>
             <w:tcBorders>
               <w:top w:val="single" w:sz="4" w:space="0" w:color="auto"/>
               <w:left w:val="single" w:sz="4" w:space="0" w:color="auto"/>
@@ -3088,7 +4473,7 @@
         </w:tc>
         <w:tc>
           <w:tcPr>
-            <w:tcW w:w="4927" w:type="dxa"/>
+            <w:tcW w:w="2987" w:type="dxa"/>
             <w:tcBorders>
               <w:top w:val="single" w:sz="4" w:space="0" w:color="auto"/>
               <w:left w:val="single" w:sz="4" w:space="0" w:color="auto"/>
@@ -3101,6 +4486,27 @@
             <w:r>
               <w:t>varchar(10)</w:t>
             </w:r>
+          </w:p>
+        </w:tc>
+        <w:tc>
+          <w:tcPr>
+            <w:tcW w:w="2521" w:type="dxa"/>
+            <w:tcBorders>
+              <w:top w:val="single" w:sz="4" w:space="0" w:color="auto"/>
+              <w:left w:val="single" w:sz="4" w:space="0" w:color="auto"/>
+              <w:bottom w:val="single" w:sz="4" w:space="0" w:color="auto"/>
+              <w:right w:val="single" w:sz="4" w:space="0" w:color="auto"/>
+            </w:tcBorders>
+          </w:tcPr>
+          <w:p>
+            <w:r>
+              <w:rPr>
+                <w:rFonts w:hint="eastAsia"/>
+              </w:rPr>
+              <w:t>状态</w:t>
+            </w:r>
+            <w:bookmarkStart w:id="0" w:name="_GoBack"/>
+            <w:bookmarkEnd w:id="0"/>
           </w:p>
         </w:tc>
       </w:tr>

</xml_diff>